<commit_message>
adding documentation (replace j by b' in model), updated logbook after meeting with kusum and harald
</commit_message>
<xml_diff>
--- a/docs/20160123 model.docx
+++ b/docs/20160123 model.docx
@@ -390,7 +390,7 @@
                     <w:szCs w:val="24"/>
                     <w:vertAlign w:val="subscript"/>
                   </w:rPr>
-                  <m:t>Price</m:t>
+                  <m:t>act_price</m:t>
                 </m:r>
               </m:e>
               <m:sub>
@@ -491,7 +491,7 @@
                 <w:szCs w:val="24"/>
                 <w:vertAlign w:val="subscript"/>
               </w:rPr>
-              <m:t>Promotion</m:t>
+              <m:t>promo</m:t>
             </m:r>
           </m:e>
           <m:sub>
@@ -618,7 +618,20 @@
                     <w:szCs w:val="24"/>
                     <w:vertAlign w:val="subscript"/>
                   </w:rPr>
-                  <m:t xml:space="preserve"> Distribution</m:t>
+                  <m:t xml:space="preserve"> </m:t>
+                </m:r>
+                <m:r>
+                  <m:rPr>
+                    <m:sty m:val="p"/>
+                  </m:rPr>
+                  <w:rPr>
+                    <w:rFonts w:ascii="Cambria Math" w:hAnsi="Cambria Math" w:cs="Times New Roman"/>
+                    <w:color w:val="000000" w:themeColor="text1"/>
+                    <w:sz w:val="24"/>
+                    <w:szCs w:val="24"/>
+                    <w:vertAlign w:val="subscript"/>
+                  </w:rPr>
+                  <m:t>pct_store_sku</m:t>
                 </m:r>
               </m:e>
             </m:func>
@@ -747,7 +760,7 @@
                     <w:szCs w:val="24"/>
                     <w:vertAlign w:val="subscript"/>
                   </w:rPr>
-                  <m:t>AdStock</m:t>
+                  <m:t>ad_stock</m:t>
                 </m:r>
               </m:e>
             </m:func>
@@ -994,19 +1007,7 @@
         <w:rPr>
           <w:b/>
         </w:rPr>
-        <w:t>My suggestion for a</w:t>
-      </w:r>
-      <w:r>
-        <w:rPr>
-          <w:b/>
-        </w:rPr>
-        <w:t>n</w:t>
-      </w:r>
-      <w:r>
-        <w:rPr>
-          <w:b/>
-        </w:rPr>
-        <w:t xml:space="preserve"> MNL Market share model</w:t>
+        <w:t>My suggestion for an MNL Market share model</w:t>
       </w:r>
     </w:p>
     <w:p>
@@ -1014,71 +1015,30 @@
         <w:pStyle w:val="ListParagraph"/>
         <w:numPr>
           <w:ilvl w:val="0"/>
-          <w:numId w:val="1"/>
+          <w:numId w:val="10"/>
         </w:numPr>
-      </w:pPr>
-      <w:r>
-        <w:t>Following Cooper and Nakanishi (2010, p. 128), t</w:t>
-      </w:r>
-      <w:r>
-        <w:t>he attraction</w:t>
-      </w:r>
-      <w:r>
-        <w:t xml:space="preserve"> A</w:t>
+        <w:spacing w:line="256" w:lineRule="auto"/>
+      </w:pPr>
+      <w:r>
+        <w:t>Following Cooper and Nakanishi (2010, p. 128), the attraction A</w:t>
       </w:r>
       <w:r>
         <w:rPr>
           <w:vertAlign w:val="subscript"/>
         </w:rPr>
-        <w:t>b</w:t>
+        <w:t>bt</w:t>
+      </w:r>
+      <w:r>
+        <w:t xml:space="preserve"> for brand b in period t and its associated market share s</w:t>
       </w:r>
       <w:r>
         <w:rPr>
           <w:vertAlign w:val="subscript"/>
         </w:rPr>
-        <w:t>t</w:t>
-      </w:r>
-      <w:r>
-        <w:t xml:space="preserve"> </w:t>
-      </w:r>
-      <w:r>
-        <w:t xml:space="preserve">for brand </w:t>
-      </w:r>
-      <w:r>
-        <w:t>b</w:t>
-      </w:r>
-      <w:r>
-        <w:t xml:space="preserve"> </w:t>
-      </w:r>
-      <w:r>
-        <w:t xml:space="preserve">in period t and its associated market share </w:t>
-      </w:r>
-      <w:r>
-        <w:t>s</w:t>
-      </w:r>
-      <w:r>
-        <w:rPr>
-          <w:vertAlign w:val="subscript"/>
-        </w:rPr>
-        <w:t>b</w:t>
-      </w:r>
-      <w:r>
-        <w:rPr>
-          <w:vertAlign w:val="subscript"/>
-        </w:rPr>
-        <w:t>t</w:t>
-      </w:r>
-      <w:r>
-        <w:t xml:space="preserve"> </w:t>
-      </w:r>
-      <w:r>
-        <w:t xml:space="preserve">in an MNL model </w:t>
-      </w:r>
-      <w:r>
-        <w:t>are</w:t>
-      </w:r>
-      <w:r>
-        <w:t xml:space="preserve"> given by</w:t>
+        <w:t>bt</w:t>
+      </w:r>
+      <w:r>
+        <w:t xml:space="preserve"> in an MNL model are given by</w:t>
       </w:r>
     </w:p>
     <w:p>
@@ -1168,101 +1128,6 @@
                 </m:ctrlPr>
               </m:dPr>
               <m:e>
-                <m:limLow>
-                  <m:limLowPr>
-                    <m:ctrlPr>
-                      <w:rPr>
-                        <w:rFonts w:ascii="Cambria Math" w:hAnsi="Cambria Math"/>
-                      </w:rPr>
-                    </m:ctrlPr>
-                  </m:limLowPr>
-                  <m:e>
-                    <m:groupChr>
-                      <m:groupChrPr>
-                        <m:ctrlPr>
-                          <w:rPr>
-                            <w:rFonts w:ascii="Cambria Math" w:hAnsi="Cambria Math"/>
-                          </w:rPr>
-                        </m:ctrlPr>
-                      </m:groupChrPr>
-                      <m:e>
-                        <m:sSub>
-                          <m:sSubPr>
-                            <m:ctrlPr>
-                              <w:rPr>
-                                <w:rFonts w:ascii="Cambria Math" w:hAnsi="Cambria Math"/>
-                              </w:rPr>
-                            </m:ctrlPr>
-                          </m:sSubPr>
-                          <m:e>
-                            <m:r>
-                              <m:rPr>
-                                <m:sty m:val="p"/>
-                              </m:rPr>
-                              <w:rPr>
-                                <w:rFonts w:ascii="Cambria Math" w:hAnsi="Cambria Math"/>
-                              </w:rPr>
-                              <m:t>α</m:t>
-                            </m:r>
-                          </m:e>
-                          <m:sub>
-                            <m:r>
-                              <m:rPr>
-                                <m:sty m:val="p"/>
-                              </m:rPr>
-                              <w:rPr>
-                                <w:rFonts w:ascii="Cambria Math" w:hAnsi="Cambria Math"/>
-                              </w:rPr>
-                              <m:t>b</m:t>
-                            </m:r>
-                          </m:sub>
-                        </m:sSub>
-                      </m:e>
-                    </m:groupChr>
-                  </m:e>
-                  <m:lim>
-                    <m:eqArr>
-                      <m:eqArrPr>
-                        <m:ctrlPr>
-                          <w:rPr>
-                            <w:rFonts w:ascii="Cambria Math" w:hAnsi="Cambria Math"/>
-                          </w:rPr>
-                        </m:ctrlPr>
-                      </m:eqArrPr>
-                      <m:e>
-                        <m:r>
-                          <m:rPr>
-                            <m:nor/>
-                          </m:rPr>
-                          <w:rPr>
-                            <w:rFonts w:ascii="Cambria Math" w:hAnsi="Cambria Math"/>
-                          </w:rPr>
-                          <m:t>brand-specific</m:t>
-                        </m:r>
-                      </m:e>
-                      <m:e>
-                        <m:r>
-                          <m:rPr>
-                            <m:nor/>
-                          </m:rPr>
-                          <w:rPr>
-                            <w:rFonts w:ascii="Cambria Math" w:hAnsi="Cambria Math"/>
-                          </w:rPr>
-                          <m:t>intercept</m:t>
-                        </m:r>
-                      </m:e>
-                    </m:eqArr>
-                  </m:lim>
-                </m:limLow>
-                <m:r>
-                  <m:rPr>
-                    <m:sty m:val="p"/>
-                  </m:rPr>
-                  <w:rPr>
-                    <w:rFonts w:ascii="Cambria Math" w:hAnsi="Cambria Math"/>
-                  </w:rPr>
-                  <m:t>+</m:t>
-                </m:r>
                 <m:limLow>
                   <m:limLowPr>
                     <m:ctrlPr>
@@ -1299,7 +1164,7 @@
                               <w:rPr>
                                 <w:rFonts w:ascii="Cambria Math" w:hAnsi="Cambria Math"/>
                               </w:rPr>
-                              <m:t>t=13</m:t>
+                              <m:t>y=1</m:t>
                             </m:r>
                           </m:sub>
                           <m:sup>
@@ -1310,7 +1175,7 @@
                               <w:rPr>
                                 <w:rFonts w:ascii="Cambria Math" w:hAnsi="Cambria Math"/>
                               </w:rPr>
-                              <m:t>T</m:t>
+                              <m:t>Y</m:t>
                             </m:r>
                           </m:sup>
                           <m:e>
@@ -1330,7 +1195,7 @@
                                   <w:rPr>
                                     <w:rFonts w:ascii="Cambria Math" w:hAnsi="Cambria Math"/>
                                   </w:rPr>
-                                  <m:t>κ</m:t>
+                                  <m:t>α</m:t>
                                 </m:r>
                               </m:e>
                               <m:sub>
@@ -1341,7 +1206,7 @@
                                   <w:rPr>
                                     <w:rFonts w:ascii="Cambria Math" w:hAnsi="Cambria Math"/>
                                   </w:rPr>
-                                  <m:t>bt</m:t>
+                                  <m:t>by</m:t>
                                 </m:r>
                               </m:sub>
                             </m:sSub>
@@ -1367,7 +1232,7 @@
                           <w:rPr>
                             <w:rFonts w:ascii="Cambria Math" w:hAnsi="Cambria Math"/>
                           </w:rPr>
-                          <m:t xml:space="preserve">brand-specific </m:t>
+                          <m:t xml:space="preserve">brand- and year-  </m:t>
                         </m:r>
                       </m:e>
                       <m:e>
@@ -1378,7 +1243,7 @@
                           <w:rPr>
                             <w:rFonts w:ascii="Cambria Math" w:hAnsi="Cambria Math"/>
                           </w:rPr>
-                          <m:t>year dummies</m:t>
+                          <m:t>specific dummies</m:t>
                         </m:r>
                       </m:e>
                     </m:eqArr>
@@ -1528,16 +1393,7 @@
                           <w:rPr>
                             <w:rFonts w:ascii="Cambria Math" w:hAnsi="Cambria Math"/>
                           </w:rPr>
-                          <m:t>matrix of</m:t>
-                        </m:r>
-                        <m:r>
-                          <m:rPr>
-                            <m:nor/>
-                          </m:rPr>
-                          <w:rPr>
-                            <w:rFonts w:ascii="Cambria Math" w:hAnsi="Cambria Math"/>
-                          </w:rPr>
-                          <m:t xml:space="preserve"> </m:t>
+                          <m:t xml:space="preserve">matrix of </m:t>
                         </m:r>
                       </m:e>
                       <m:e>
@@ -1599,16 +1455,7 @@
                               <w:rPr>
                                 <w:rFonts w:ascii="Cambria Math" w:hAnsi="Cambria Math"/>
                               </w:rPr>
-                              <m:t>l</m:t>
-                            </m:r>
-                            <m:r>
-                              <m:rPr>
-                                <m:sty m:val="p"/>
-                              </m:rPr>
-                              <w:rPr>
-                                <w:rFonts w:ascii="Cambria Math" w:hAnsi="Cambria Math"/>
-                              </w:rPr>
-                              <m:t>=1</m:t>
+                              <m:t>l=1</m:t>
                             </m:r>
                           </m:sub>
                           <m:sup>
@@ -1681,16 +1528,7 @@
                                   <w:rPr>
                                     <w:rFonts w:ascii="Cambria Math" w:hAnsi="Cambria Math"/>
                                   </w:rPr>
-                                  <m:t>b</m:t>
-                                </m:r>
-                                <m:r>
-                                  <m:rPr>
-                                    <m:sty m:val="p"/>
-                                  </m:rPr>
-                                  <w:rPr>
-                                    <w:rFonts w:ascii="Cambria Math" w:hAnsi="Cambria Math"/>
-                                  </w:rPr>
-                                  <m:t>l</m:t>
+                                  <m:t>bl</m:t>
                                 </m:r>
                               </m:sub>
                             </m:sSub>
@@ -1707,25 +1545,7 @@
                       <w:rPr>
                         <w:rFonts w:ascii="Cambria Math" w:hAnsi="Cambria Math"/>
                       </w:rPr>
-                      <m:t>matrix of</m:t>
-                    </m:r>
-                    <m:r>
-                      <m:rPr>
-                        <m:nor/>
-                      </m:rPr>
-                      <w:rPr>
-                        <w:rFonts w:ascii="Cambria Math" w:hAnsi="Cambria Math"/>
-                      </w:rPr>
-                      <m:t xml:space="preserve"> </m:t>
-                    </m:r>
-                    <m:r>
-                      <m:rPr>
-                        <m:nor/>
-                      </m:rPr>
-                      <w:rPr>
-                        <w:rFonts w:ascii="Cambria Math" w:hAnsi="Cambria Math"/>
-                      </w:rPr>
-                      <m:t>attribute-levels</m:t>
+                      <m:t>matrix of attribute-levels</m:t>
                     </m:r>
                   </m:lim>
                 </m:limLow>
@@ -1785,24 +1605,7 @@
           <w:rFonts w:eastAsiaTheme="minorEastAsia"/>
         </w:rPr>
         <w:tab/>
-      </w:r>
-      <w:r>
-        <w:rPr>
-          <w:rFonts w:eastAsiaTheme="minorEastAsia"/>
-        </w:rPr>
-        <w:t>(</w:t>
-      </w:r>
-      <w:r>
-        <w:rPr>
-          <w:rFonts w:eastAsiaTheme="minorEastAsia"/>
-        </w:rPr>
-        <w:t>1</w:t>
-      </w:r>
-      <w:r>
-        <w:rPr>
-          <w:rFonts w:eastAsiaTheme="minorEastAsia"/>
-        </w:rPr>
-        <w:t>)</w:t>
+        <w:t>(1)</w:t>
       </w:r>
     </w:p>
     <w:p>
@@ -1999,19 +1802,7 @@
         <w:rPr>
           <w:rFonts w:eastAsiaTheme="minorEastAsia"/>
         </w:rPr>
-        <w:t>(</w:t>
-      </w:r>
-      <w:r>
-        <w:rPr>
-          <w:rFonts w:eastAsiaTheme="minorEastAsia"/>
-        </w:rPr>
-        <w:t>2</w:t>
-      </w:r>
-      <w:r>
-        <w:rPr>
-          <w:rFonts w:eastAsiaTheme="minorEastAsia"/>
-        </w:rPr>
-        <w:t>)</w:t>
+        <w:t>(2)</w:t>
       </w:r>
     </w:p>
     <w:p>
@@ -2025,146 +1816,20 @@
         <w:rPr>
           <w:rFonts w:eastAsiaTheme="minorEastAsia"/>
         </w:rPr>
-        <w:t>w</w:t>
-      </w:r>
-      <w:r>
-        <w:rPr>
-          <w:rFonts w:eastAsiaTheme="minorEastAsia"/>
-        </w:rPr>
-        <w:t xml:space="preserve">here </w:t>
-      </w:r>
-      <w:r>
-        <w:rPr>
-          <w:rFonts w:eastAsiaTheme="minorEastAsia"/>
-        </w:rPr>
-        <w:t>α</w:t>
+        <w:t>where α</w:t>
       </w:r>
       <w:r>
         <w:rPr>
           <w:rFonts w:eastAsiaTheme="minorEastAsia"/>
           <w:vertAlign w:val="subscript"/>
         </w:rPr>
-        <w:t>b</w:t>
-      </w:r>
-      <w:r>
-        <w:rPr>
-          <w:rFonts w:eastAsiaTheme="minorEastAsia"/>
-        </w:rPr>
-        <w:t xml:space="preserve"> is brand</w:t>
-      </w:r>
-      <w:r>
-        <w:rPr>
-          <w:rFonts w:eastAsiaTheme="minorEastAsia"/>
-        </w:rPr>
-        <w:t>-specific</w:t>
-      </w:r>
-      <w:r>
-        <w:rPr>
-          <w:rFonts w:eastAsiaTheme="minorEastAsia"/>
-        </w:rPr>
-        <w:t xml:space="preserve"> intercept</w:t>
-      </w:r>
-      <w:r>
-        <w:rPr>
-          <w:rFonts w:eastAsiaTheme="minorEastAsia"/>
-        </w:rPr>
-        <w:t xml:space="preserve">, </w:t>
-      </w:r>
-      <w:r>
-        <w:rPr>
-          <w:rFonts w:eastAsiaTheme="minorEastAsia"/>
-        </w:rPr>
-        <w:sym w:font="Symbol" w:char="F06B"/>
-      </w:r>
-      <w:r>
-        <w:rPr>
-          <w:rFonts w:eastAsiaTheme="minorEastAsia"/>
-          <w:vertAlign w:val="subscript"/>
-        </w:rPr>
-        <w:t>bt</w:t>
-      </w:r>
-      <w:r>
-        <w:rPr>
-          <w:rFonts w:eastAsiaTheme="minorEastAsia"/>
-        </w:rPr>
-        <w:t xml:space="preserve"> are </w:t>
-      </w:r>
-      <w:r>
-        <w:rPr>
-          <w:rFonts w:eastAsiaTheme="minorEastAsia"/>
-          <w:i/>
-        </w:rPr>
-        <w:t>year</w:t>
-      </w:r>
-      <w:r>
-        <w:rPr>
-          <w:rFonts w:eastAsiaTheme="minorEastAsia"/>
-          <w:i/>
-        </w:rPr>
-        <w:t>-</w:t>
-      </w:r>
-      <w:r>
-        <w:rPr>
-          <w:rFonts w:eastAsiaTheme="minorEastAsia"/>
-        </w:rPr>
-        <w:t xml:space="preserve"> and brand-</w:t>
-      </w:r>
-      <w:r>
-        <w:rPr>
-          <w:rFonts w:eastAsiaTheme="minorEastAsia"/>
-        </w:rPr>
-        <w:t>specific</w:t>
-      </w:r>
-      <w:r>
-        <w:rPr>
-          <w:rFonts w:eastAsiaTheme="minorEastAsia"/>
-          <w:i/>
-        </w:rPr>
-        <w:t xml:space="preserve"> </w:t>
-      </w:r>
-      <w:r>
-        <w:rPr>
-          <w:rFonts w:eastAsiaTheme="minorEastAsia"/>
-        </w:rPr>
-        <w:t>fixed effects</w:t>
-      </w:r>
-      <w:r>
-        <w:rPr>
-          <w:rFonts w:eastAsiaTheme="minorEastAsia"/>
-        </w:rPr>
-        <w:t xml:space="preserve"> (starting in </w:t>
-      </w:r>
-      <w:r>
-        <w:rPr>
-          <w:rFonts w:eastAsiaTheme="minorEastAsia"/>
-        </w:rPr>
-        <w:t>year 2, i.e</w:t>
-      </w:r>
-      <w:proofErr w:type="gramStart"/>
-      <w:r>
-        <w:rPr>
-          <w:rFonts w:eastAsiaTheme="minorEastAsia"/>
-        </w:rPr>
-        <w:t>. ,</w:t>
-      </w:r>
-      <w:proofErr w:type="gramEnd"/>
-      <w:r>
-        <w:rPr>
-          <w:rFonts w:eastAsiaTheme="minorEastAsia"/>
-        </w:rPr>
-        <w:t>month 1</w:t>
-      </w:r>
-      <w:r>
-        <w:rPr>
-          <w:rFonts w:eastAsiaTheme="minorEastAsia"/>
-        </w:rPr>
-        <w:t>3)</w:t>
-      </w:r>
-      <w:r>
-        <w:rPr>
-          <w:rFonts w:eastAsiaTheme="minorEastAsia"/>
-        </w:rPr>
-        <w:t xml:space="preserve">, </w:t>
+        <w:t>by</w:t>
+      </w:r>
+      <w:r>
+        <w:rPr>
+          <w:rFonts w:eastAsiaTheme="minorEastAsia"/>
+        </w:rPr>
+        <w:t xml:space="preserve"> is brand- and year-specific intercept (set to zero in one year for one brand), </w:t>
       </w:r>
       <w:r>
         <w:rPr>
@@ -2185,101 +1850,39 @@
         <w:rPr>
           <w:rFonts w:eastAsiaTheme="minorEastAsia"/>
         </w:rPr>
-        <w:t xml:space="preserve"> is the matrix of explanatory variables (price, promotion, distribution, and ad-stock)</w:t>
-      </w:r>
-      <w:r>
-        <w:rPr>
-          <w:rFonts w:eastAsiaTheme="minorEastAsia"/>
-        </w:rPr>
-        <w:t xml:space="preserve"> with heterogenous response coefficients</w:t>
-      </w:r>
-      <w:r>
-        <w:rPr>
-          <w:rFonts w:eastAsiaTheme="minorEastAsia"/>
-        </w:rPr>
-        <w:t xml:space="preserve">, </w:t>
-      </w:r>
-      <w:r>
-        <w:rPr>
-          <w:rFonts w:eastAsiaTheme="minorEastAsia"/>
-        </w:rPr>
-        <w:t>W</w:t>
+        <w:t xml:space="preserve"> is the matrix of explanatory variables (price, promotion, distribution, and ad-stock) with heterogenous response coefficients, W</w:t>
       </w:r>
       <w:r>
         <w:rPr>
           <w:rFonts w:eastAsiaTheme="minorEastAsia"/>
           <w:vertAlign w:val="subscript"/>
         </w:rPr>
-        <w:t>b</w:t>
+        <w:t>bl</w:t>
+      </w:r>
+      <w:r>
+        <w:rPr>
+          <w:rFonts w:eastAsiaTheme="minorEastAsia"/>
+        </w:rPr>
+        <w:t xml:space="preserve"> is the matrix of brands’ attribute levels with homogenous response coefficients, </w:t>
+      </w:r>
+      <w:r>
+        <w:rPr>
+          <w:rFonts w:eastAsiaTheme="minorEastAsia"/>
+        </w:rPr>
+        <w:sym w:font="Symbol" w:char="F065"/>
       </w:r>
       <w:r>
         <w:rPr>
           <w:rFonts w:eastAsiaTheme="minorEastAsia"/>
           <w:vertAlign w:val="subscript"/>
         </w:rPr>
-        <w:t>l</w:t>
-      </w:r>
-      <w:r>
-        <w:rPr>
-          <w:rFonts w:eastAsiaTheme="minorEastAsia"/>
-        </w:rPr>
-        <w:t xml:space="preserve"> is the matrix of brands’ attribute levels with homogenous response coefficients, </w:t>
-      </w:r>
-      <w:r>
-        <w:rPr>
-          <w:rFonts w:eastAsiaTheme="minorEastAsia"/>
-        </w:rPr>
-        <w:sym w:font="Symbol" w:char="F065"/>
-      </w:r>
-      <w:r>
-        <w:rPr>
-          <w:rFonts w:eastAsiaTheme="minorEastAsia"/>
-          <w:vertAlign w:val="subscript"/>
-        </w:rPr>
-        <w:t>b</w:t>
-      </w:r>
-      <w:r>
-        <w:rPr>
-          <w:rFonts w:eastAsiaTheme="minorEastAsia"/>
-          <w:vertAlign w:val="subscript"/>
-        </w:rPr>
-        <w:t>t</w:t>
-      </w:r>
-      <w:r>
-        <w:rPr>
-          <w:rFonts w:eastAsiaTheme="minorEastAsia"/>
-        </w:rPr>
-        <w:t xml:space="preserve"> is the error term</w:t>
-      </w:r>
-      <w:r>
-        <w:rPr>
-          <w:rFonts w:eastAsiaTheme="minorEastAsia"/>
-        </w:rPr>
-        <w:t xml:space="preserve">, and </w:t>
-      </w:r>
-      <w:r>
-        <w:rPr>
-          <w:rFonts w:eastAsiaTheme="minorEastAsia"/>
-        </w:rPr>
-        <w:t xml:space="preserve">m </w:t>
-      </w:r>
-      <w:r>
-        <w:rPr>
-          <w:rFonts w:eastAsiaTheme="minorEastAsia"/>
-        </w:rPr>
-        <w:t xml:space="preserve">is the </w:t>
-      </w:r>
-      <w:r>
-        <w:rPr>
-          <w:rFonts w:eastAsiaTheme="minorEastAsia"/>
-        </w:rPr>
-        <w:t xml:space="preserve">number of all </w:t>
-      </w:r>
-      <w:r>
-        <w:rPr>
-          <w:rFonts w:eastAsiaTheme="minorEastAsia"/>
-        </w:rPr>
-        <w:t>available brands b in time period t.</w:t>
+        <w:t>bt</w:t>
+      </w:r>
+      <w:r>
+        <w:rPr>
+          <w:rFonts w:eastAsiaTheme="minorEastAsia"/>
+        </w:rPr>
+        <w:t xml:space="preserve"> is the error term, and m is the number of all available brands b in time period t.</w:t>
       </w:r>
     </w:p>
     <w:p>
@@ -2294,29 +1897,18 @@
         <w:pStyle w:val="ListParagraph"/>
         <w:numPr>
           <w:ilvl w:val="0"/>
-          <w:numId w:val="1"/>
+          <w:numId w:val="10"/>
         </w:numPr>
-        <w:rPr>
-          <w:rFonts w:eastAsiaTheme="minorEastAsia"/>
-        </w:rPr>
-      </w:pPr>
-      <w:r>
-        <w:rPr>
-          <w:rFonts w:eastAsiaTheme="minorEastAsia"/>
-        </w:rPr>
-        <w:t xml:space="preserve">Linearizing </w:t>
-      </w:r>
-      <w:r>
-        <w:rPr>
-          <w:rFonts w:eastAsiaTheme="minorEastAsia"/>
-        </w:rPr>
-        <w:t xml:space="preserve">equation (1) </w:t>
-      </w:r>
-      <w:r>
-        <w:rPr>
-          <w:rFonts w:eastAsiaTheme="minorEastAsia"/>
-        </w:rPr>
-        <w:t>yields</w:t>
+        <w:spacing w:line="256" w:lineRule="auto"/>
+        <w:rPr>
+          <w:rFonts w:eastAsiaTheme="minorEastAsia"/>
+        </w:rPr>
+      </w:pPr>
+      <w:r>
+        <w:rPr>
+          <w:rFonts w:eastAsiaTheme="minorEastAsia"/>
+        </w:rPr>
+        <w:t>Linearizing equation (1) yields</w:t>
       </w:r>
     </w:p>
     <w:p>
@@ -2410,43 +2002,6 @@
           </w:rPr>
           <m:t>=</m:t>
         </m:r>
-        <m:sSub>
-          <m:sSubPr>
-            <m:ctrlPr>
-              <w:rPr>
-                <w:rFonts w:ascii="Cambria Math" w:hAnsi="Cambria Math"/>
-              </w:rPr>
-            </m:ctrlPr>
-          </m:sSubPr>
-          <m:e>
-            <m:r>
-              <m:rPr>
-                <m:sty m:val="p"/>
-              </m:rPr>
-              <w:rPr>
-                <w:rFonts w:ascii="Cambria Math" w:hAnsi="Cambria Math"/>
-              </w:rPr>
-              <m:t>α</m:t>
-            </m:r>
-          </m:e>
-          <m:sub>
-            <m:r>
-              <m:rPr>
-                <m:sty m:val="p"/>
-              </m:rPr>
-              <w:rPr>
-                <w:rFonts w:ascii="Cambria Math" w:hAnsi="Cambria Math"/>
-              </w:rPr>
-              <m:t>b</m:t>
-            </m:r>
-          </m:sub>
-        </m:sSub>
-        <m:r>
-          <w:rPr>
-            <w:rFonts w:ascii="Cambria Math" w:hAnsi="Cambria Math"/>
-          </w:rPr>
-          <m:t>+</m:t>
-        </m:r>
         <m:nary>
           <m:naryPr>
             <m:chr m:val="∑"/>
@@ -2459,18 +2014,24 @@
           </m:naryPr>
           <m:sub>
             <m:r>
+              <m:rPr>
+                <m:sty m:val="p"/>
+              </m:rPr>
               <w:rPr>
                 <w:rFonts w:ascii="Cambria Math" w:hAnsi="Cambria Math"/>
               </w:rPr>
-              <m:t>t=13</m:t>
+              <m:t>y=1</m:t>
             </m:r>
           </m:sub>
           <m:sup>
             <m:r>
+              <m:rPr>
+                <m:sty m:val="p"/>
+              </m:rPr>
               <w:rPr>
                 <w:rFonts w:ascii="Cambria Math" w:hAnsi="Cambria Math"/>
               </w:rPr>
-              <m:t>T</m:t>
+              <m:t>Y</m:t>
             </m:r>
           </m:sup>
           <m:e>
@@ -2490,7 +2051,7 @@
                   <w:rPr>
                     <w:rFonts w:ascii="Cambria Math" w:hAnsi="Cambria Math"/>
                   </w:rPr>
-                  <m:t>κ</m:t>
+                  <m:t>α</m:t>
                 </m:r>
               </m:e>
               <m:sub>
@@ -2501,7 +2062,7 @@
                   <w:rPr>
                     <w:rFonts w:ascii="Cambria Math" w:hAnsi="Cambria Math"/>
                   </w:rPr>
-                  <m:t>bt</m:t>
+                  <m:t>by</m:t>
                 </m:r>
               </m:sub>
             </m:sSub>
@@ -2765,19 +2326,7 @@
           <w:rFonts w:eastAsiaTheme="minorEastAsia"/>
         </w:rPr>
         <w:tab/>
-        <w:t>(</w:t>
-      </w:r>
-      <w:r>
-        <w:rPr>
-          <w:rFonts w:eastAsiaTheme="minorEastAsia"/>
-        </w:rPr>
-        <w:t>3</w:t>
-      </w:r>
-      <w:r>
-        <w:rPr>
-          <w:rFonts w:eastAsiaTheme="minorEastAsia"/>
-        </w:rPr>
-        <w:t>)</w:t>
+        <w:t>(3)</w:t>
       </w:r>
     </w:p>
     <w:p>
@@ -2793,8 +2342,9 @@
         <w:pStyle w:val="ListParagraph"/>
         <w:numPr>
           <w:ilvl w:val="0"/>
-          <w:numId w:val="1"/>
+          <w:numId w:val="10"/>
         </w:numPr>
+        <w:spacing w:line="256" w:lineRule="auto"/>
         <w:rPr>
           <w:rFonts w:eastAsiaTheme="minorEastAsia"/>
         </w:rPr>
@@ -2825,37 +2375,7 @@
         <w:rPr>
           <w:rFonts w:eastAsiaTheme="minorEastAsia"/>
         </w:rPr>
-        <w:t xml:space="preserve">Gaussian copulas are used to model the correlation between the </w:t>
-      </w:r>
-      <w:r>
-        <w:rPr>
-          <w:rFonts w:eastAsiaTheme="minorEastAsia"/>
-        </w:rPr>
-        <w:t xml:space="preserve">potentially </w:t>
-      </w:r>
-      <w:r>
-        <w:rPr>
-          <w:rFonts w:eastAsiaTheme="minorEastAsia"/>
-        </w:rPr>
-        <w:t>endogenous regressor</w:t>
-      </w:r>
-      <w:r>
-        <w:rPr>
-          <w:rFonts w:eastAsiaTheme="minorEastAsia"/>
-        </w:rPr>
-        <w:t>s</w:t>
-      </w:r>
-      <w:r>
-        <w:rPr>
-          <w:rFonts w:eastAsiaTheme="minorEastAsia"/>
-        </w:rPr>
-        <w:t xml:space="preserve"> contained in X (</w:t>
-      </w:r>
-      <w:r>
-        <w:rPr>
-          <w:rFonts w:eastAsiaTheme="minorEastAsia"/>
-        </w:rPr>
-        <w:t>Price</w:t>
+        <w:t>Gaussian copulas are used to model the correlation between the potentially endogenous regressors contained in X (Price</w:t>
       </w:r>
       <w:r>
         <w:rPr>
@@ -2907,13 +2427,7 @@
         <w:rPr>
           <w:rFonts w:eastAsiaTheme="minorEastAsia"/>
         </w:rPr>
-        <w:t>)</w:t>
-      </w:r>
-      <w:r>
-        <w:rPr>
-          <w:rFonts w:eastAsiaTheme="minorEastAsia"/>
-        </w:rPr>
-        <w:t xml:space="preserve">, and the error </w:t>
+        <w:t xml:space="preserve">), and the error </w:t>
       </w:r>
       <w:proofErr w:type="gramStart"/>
       <w:r>
@@ -2960,55 +2474,7 @@
         <w:rPr>
           <w:rFonts w:eastAsiaTheme="minorEastAsia"/>
         </w:rPr>
-        <w:t>. Following Park and Gupta (2012), we compute</w:t>
-      </w:r>
-      <w:r>
-        <w:rPr>
-          <w:rFonts w:eastAsiaTheme="minorEastAsia"/>
-        </w:rPr>
-        <w:t xml:space="preserve"> </w:t>
-      </w:r>
-      <w:r>
-        <w:rPr>
-          <w:rFonts w:eastAsiaTheme="minorEastAsia"/>
-        </w:rPr>
-        <w:t>control variables</w:t>
-      </w:r>
-      <w:r>
-        <w:rPr>
-          <w:rFonts w:eastAsiaTheme="minorEastAsia"/>
-        </w:rPr>
-        <w:t>, and add them to the matrix</w:t>
-      </w:r>
-      <w:r>
-        <w:rPr>
-          <w:rFonts w:eastAsiaTheme="minorEastAsia"/>
-        </w:rPr>
-        <w:t xml:space="preserve"> X. We apply the following transformation</w:t>
-      </w:r>
-      <w:r>
-        <w:rPr>
-          <w:rFonts w:eastAsiaTheme="minorEastAsia"/>
-        </w:rPr>
-        <w:t xml:space="preserve"> </w:t>
-      </w:r>
-      <w:r>
-        <w:rPr>
-          <w:rFonts w:eastAsiaTheme="minorEastAsia"/>
-        </w:rPr>
-        <w:t>(see footnote 3, p. 572 in Park and Gupta 2012)</w:t>
-      </w:r>
-      <w:r>
-        <w:rPr>
-          <w:rFonts w:eastAsiaTheme="minorEastAsia"/>
-        </w:rPr>
-        <w:t>:</w:t>
-      </w:r>
-      <w:r>
-        <w:rPr>
-          <w:rFonts w:eastAsiaTheme="minorEastAsia"/>
-        </w:rPr>
-        <w:t xml:space="preserve"> X</w:t>
+        <w:t>. Following Park and Gupta (2012), we compute control variables, and add them to the matrix X. We apply the following transformation (see footnote 3, p. 572 in Park and Gupta 2012): X</w:t>
       </w:r>
       <w:r>
         <w:rPr>
@@ -3022,21 +2488,7 @@
           <w:rFonts w:eastAsiaTheme="minorEastAsia"/>
           <w:vertAlign w:val="subscript"/>
         </w:rPr>
-        <w:t>b</w:t>
-      </w:r>
-      <w:r>
-        <w:rPr>
-          <w:rFonts w:eastAsiaTheme="minorEastAsia"/>
-          <w:vertAlign w:val="subscript"/>
-        </w:rPr>
-        <w:t>k</w:t>
-      </w:r>
-      <w:r>
-        <w:rPr>
-          <w:rFonts w:eastAsiaTheme="minorEastAsia"/>
-          <w:vertAlign w:val="subscript"/>
-        </w:rPr>
-        <w:t>t</w:t>
+        <w:t>bkt</w:t>
       </w:r>
       <w:r>
         <w:rPr>
@@ -3130,25 +2582,7 @@
                       <w:rPr>
                         <w:rFonts w:ascii="Cambria Math" w:eastAsiaTheme="minorEastAsia" w:hAnsi="Cambria Math"/>
                       </w:rPr>
-                      <m:t>b</m:t>
-                    </m:r>
-                    <m:r>
-                      <m:rPr>
-                        <m:sty m:val="p"/>
-                      </m:rPr>
-                      <w:rPr>
-                        <w:rFonts w:ascii="Cambria Math" w:eastAsiaTheme="minorEastAsia" w:hAnsi="Cambria Math"/>
-                      </w:rPr>
-                      <m:t>k</m:t>
-                    </m:r>
-                    <m:r>
-                      <m:rPr>
-                        <m:sty m:val="p"/>
-                      </m:rPr>
-                      <w:rPr>
-                        <w:rFonts w:ascii="Cambria Math" w:eastAsiaTheme="minorEastAsia" w:hAnsi="Cambria Math"/>
-                      </w:rPr>
-                      <m:t>t</m:t>
+                      <m:t>bkt</m:t>
                     </m:r>
                   </m:sub>
                 </m:sSub>
@@ -3200,19 +2634,7 @@
         <w:rPr>
           <w:rFonts w:eastAsiaTheme="minorEastAsia"/>
         </w:rPr>
-        <w:t xml:space="preserve"> is the inverse</w:t>
-      </w:r>
-      <w:r>
-        <w:rPr>
-          <w:rFonts w:eastAsiaTheme="minorEastAsia"/>
-        </w:rPr>
-        <w:t xml:space="preserve"> distribution function of the standard normal, </w:t>
-      </w:r>
-      <w:r>
-        <w:rPr>
-          <w:rFonts w:eastAsiaTheme="minorEastAsia"/>
-        </w:rPr>
-        <w:t xml:space="preserve">and </w:t>
+        <w:t xml:space="preserve"> is the inverse distribution function of the standard normal, and </w:t>
       </w:r>
       <w:proofErr w:type="gramStart"/>
       <w:r>
@@ -3268,53 +2690,19 @@
         <w:pStyle w:val="ListParagraph"/>
         <w:numPr>
           <w:ilvl w:val="0"/>
-          <w:numId w:val="1"/>
+          <w:numId w:val="10"/>
         </w:numPr>
-        <w:rPr>
-          <w:rFonts w:eastAsiaTheme="minorEastAsia"/>
-        </w:rPr>
-      </w:pPr>
-      <w:r>
-        <w:rPr>
-          <w:rFonts w:eastAsiaTheme="minorEastAsia"/>
-        </w:rPr>
-        <w:t>We follow the derivations in Cooper and Nakanishi (2010)</w:t>
-      </w:r>
-      <w:r>
-        <w:rPr>
-          <w:rFonts w:eastAsiaTheme="minorEastAsia"/>
-        </w:rPr>
-        <w:t xml:space="preserve">, </w:t>
-      </w:r>
-      <w:r>
-        <w:rPr>
-          <w:rFonts w:eastAsiaTheme="minorEastAsia"/>
-        </w:rPr>
-        <w:t>and</w:t>
-      </w:r>
-      <w:r>
-        <w:rPr>
-          <w:rFonts w:eastAsiaTheme="minorEastAsia"/>
-        </w:rPr>
-        <w:t xml:space="preserve"> first take </w:t>
-      </w:r>
-      <w:r>
-        <w:rPr>
-          <w:rFonts w:eastAsiaTheme="minorEastAsia"/>
-        </w:rPr>
-        <w:t xml:space="preserve">the log of (2), and </w:t>
-      </w:r>
-      <w:r>
-        <w:rPr>
-          <w:rFonts w:eastAsiaTheme="minorEastAsia"/>
-        </w:rPr>
-        <w:t xml:space="preserve">then plug in (4) </w:t>
-      </w:r>
-      <w:r>
-        <w:rPr>
-          <w:rFonts w:eastAsiaTheme="minorEastAsia"/>
-        </w:rPr>
-        <w:t>to yield</w:t>
+        <w:spacing w:line="256" w:lineRule="auto"/>
+        <w:rPr>
+          <w:rFonts w:eastAsiaTheme="minorEastAsia"/>
+        </w:rPr>
+      </w:pPr>
+      <w:r>
+        <w:rPr>
+          <w:rFonts w:eastAsiaTheme="minorEastAsia"/>
+        </w:rPr>
+        <w:lastRenderedPageBreak/>
+        <w:t>We follow the derivations in Cooper and Nakanishi (2010), and first take the log of (2), and then plug in (4) to yield</w:t>
       </w:r>
     </w:p>
     <w:p>
@@ -3553,19 +2941,7 @@
           <w:rFonts w:eastAsiaTheme="minorEastAsia"/>
         </w:rPr>
         <w:tab/>
-        <w:t>(</w:t>
-      </w:r>
-      <w:r>
-        <w:rPr>
-          <w:rFonts w:eastAsiaTheme="minorEastAsia"/>
-        </w:rPr>
-        <w:t>4</w:t>
-      </w:r>
-      <w:r>
-        <w:rPr>
-          <w:rFonts w:eastAsiaTheme="minorEastAsia"/>
-        </w:rPr>
-        <w:t>)</w:t>
+        <w:t>(4)</w:t>
       </w:r>
     </w:p>
     <w:p>
@@ -3704,46 +3080,6 @@
                 </m:ctrlPr>
               </m:groupChrPr>
               <m:e>
-                <m:sSub>
-                  <m:sSubPr>
-                    <m:ctrlPr>
-                      <w:rPr>
-                        <w:rFonts w:ascii="Cambria Math" w:hAnsi="Cambria Math"/>
-                      </w:rPr>
-                    </m:ctrlPr>
-                  </m:sSubPr>
-                  <m:e>
-                    <m:r>
-                      <m:rPr>
-                        <m:sty m:val="p"/>
-                      </m:rPr>
-                      <w:rPr>
-                        <w:rFonts w:ascii="Cambria Math" w:hAnsi="Cambria Math"/>
-                      </w:rPr>
-                      <m:t>α</m:t>
-                    </m:r>
-                  </m:e>
-                  <m:sub>
-                    <m:r>
-                      <m:rPr>
-                        <m:sty m:val="p"/>
-                      </m:rPr>
-                      <w:rPr>
-                        <w:rFonts w:ascii="Cambria Math" w:hAnsi="Cambria Math"/>
-                      </w:rPr>
-                      <m:t>b</m:t>
-                    </m:r>
-                  </m:sub>
-                </m:sSub>
-                <m:r>
-                  <m:rPr>
-                    <m:sty m:val="p"/>
-                  </m:rPr>
-                  <w:rPr>
-                    <w:rFonts w:ascii="Cambria Math" w:hAnsi="Cambria Math"/>
-                  </w:rPr>
-                  <m:t>+</m:t>
-                </m:r>
                 <m:nary>
                   <m:naryPr>
                     <m:chr m:val="∑"/>
@@ -3756,18 +3092,24 @@
                   </m:naryPr>
                   <m:sub>
                     <m:r>
+                      <m:rPr>
+                        <m:sty m:val="p"/>
+                      </m:rPr>
                       <w:rPr>
                         <w:rFonts w:ascii="Cambria Math" w:hAnsi="Cambria Math"/>
                       </w:rPr>
-                      <m:t>t=13</m:t>
+                      <m:t>y=1</m:t>
                     </m:r>
                   </m:sub>
                   <m:sup>
                     <m:r>
+                      <m:rPr>
+                        <m:sty m:val="p"/>
+                      </m:rPr>
                       <w:rPr>
                         <w:rFonts w:ascii="Cambria Math" w:hAnsi="Cambria Math"/>
                       </w:rPr>
-                      <m:t>T</m:t>
+                      <m:t>Y</m:t>
                     </m:r>
                   </m:sup>
                   <m:e>
@@ -3787,7 +3129,7 @@
                           <w:rPr>
                             <w:rFonts w:ascii="Cambria Math" w:hAnsi="Cambria Math"/>
                           </w:rPr>
-                          <m:t>κ</m:t>
+                          <m:t>α</m:t>
                         </m:r>
                       </m:e>
                       <m:sub>
@@ -3798,7 +3140,7 @@
                           <w:rPr>
                             <w:rFonts w:ascii="Cambria Math" w:hAnsi="Cambria Math"/>
                           </w:rPr>
-                          <m:t>bt</m:t>
+                          <m:t>by</m:t>
                         </m:r>
                       </m:sub>
                     </m:sSub>
@@ -4210,19 +3552,7 @@
           <w:rFonts w:eastAsiaTheme="minorEastAsia"/>
         </w:rPr>
         <w:tab/>
-        <w:t>(</w:t>
-      </w:r>
-      <w:r>
-        <w:rPr>
-          <w:rFonts w:eastAsiaTheme="minorEastAsia"/>
-        </w:rPr>
-        <w:t>5</w:t>
-      </w:r>
-      <w:r>
-        <w:rPr>
-          <w:rFonts w:eastAsiaTheme="minorEastAsia"/>
-        </w:rPr>
-        <w:t>)</w:t>
+        <w:t>(5)</w:t>
       </w:r>
     </w:p>
     <w:p>
@@ -4453,46 +3783,6 @@
                     </m:ctrlPr>
                   </m:dPr>
                   <m:e>
-                    <m:sSub>
-                      <m:sSubPr>
-                        <m:ctrlPr>
-                          <w:rPr>
-                            <w:rFonts w:ascii="Cambria Math" w:hAnsi="Cambria Math"/>
-                          </w:rPr>
-                        </m:ctrlPr>
-                      </m:sSubPr>
-                      <m:e>
-                        <m:r>
-                          <m:rPr>
-                            <m:sty m:val="p"/>
-                          </m:rPr>
-                          <w:rPr>
-                            <w:rFonts w:ascii="Cambria Math" w:hAnsi="Cambria Math"/>
-                          </w:rPr>
-                          <m:t>α</m:t>
-                        </m:r>
-                      </m:e>
-                      <m:sub>
-                        <m:r>
-                          <m:rPr>
-                            <m:sty m:val="p"/>
-                          </m:rPr>
-                          <w:rPr>
-                            <w:rFonts w:ascii="Cambria Math" w:hAnsi="Cambria Math"/>
-                          </w:rPr>
-                          <m:t>b</m:t>
-                        </m:r>
-                      </m:sub>
-                    </m:sSub>
-                    <m:r>
-                      <m:rPr>
-                        <m:sty m:val="p"/>
-                      </m:rPr>
-                      <w:rPr>
-                        <w:rFonts w:ascii="Cambria Math" w:hAnsi="Cambria Math"/>
-                      </w:rPr>
-                      <m:t>+</m:t>
-                    </m:r>
                     <m:nary>
                       <m:naryPr>
                         <m:chr m:val="∑"/>
@@ -4511,7 +3801,7 @@
                           <w:rPr>
                             <w:rFonts w:ascii="Cambria Math" w:hAnsi="Cambria Math"/>
                           </w:rPr>
-                          <m:t>t=13</m:t>
+                          <m:t>y=1</m:t>
                         </m:r>
                       </m:sub>
                       <m:sup>
@@ -4522,7 +3812,7 @@
                           <w:rPr>
                             <w:rFonts w:ascii="Cambria Math" w:hAnsi="Cambria Math"/>
                           </w:rPr>
-                          <m:t>T</m:t>
+                          <m:t>Y</m:t>
                         </m:r>
                       </m:sup>
                       <m:e>
@@ -4542,7 +3832,7 @@
                               <w:rPr>
                                 <w:rFonts w:ascii="Cambria Math" w:hAnsi="Cambria Math"/>
                               </w:rPr>
-                              <m:t>κ</m:t>
+                              <m:t>α</m:t>
                             </m:r>
                           </m:e>
                           <m:sub>
@@ -4553,7 +3843,7 @@
                               <w:rPr>
                                 <w:rFonts w:ascii="Cambria Math" w:hAnsi="Cambria Math"/>
                               </w:rPr>
-                              <m:t>bt</m:t>
+                              <m:t>by</m:t>
                             </m:r>
                           </m:sub>
                         </m:sSub>
@@ -4845,7 +4135,7 @@
         <m:nary>
           <m:naryPr>
             <m:chr m:val="∑"/>
-            <m:supHide m:val="1"/>
+            <m:limLoc m:val="subSup"/>
             <m:ctrlPr>
               <w:rPr>
                 <w:rFonts w:ascii="Cambria Math" w:hAnsi="Cambria Math"/>
@@ -4854,47 +4144,20 @@
           </m:naryPr>
           <m:sub>
             <m:r>
-              <m:rPr>
-                <m:sty m:val="p"/>
-              </m:rPr>
               <w:rPr>
                 <w:rFonts w:ascii="Cambria Math" w:hAnsi="Cambria Math"/>
               </w:rPr>
-              <m:t>∀</m:t>
-            </m:r>
-            <m:sSub>
-              <m:sSubPr>
-                <m:ctrlPr>
-                  <w:rPr>
-                    <w:rFonts w:ascii="Cambria Math" w:hAnsi="Cambria Math"/>
-                  </w:rPr>
-                </m:ctrlPr>
-              </m:sSubPr>
-              <m:e>
-                <m:r>
-                  <m:rPr>
-                    <m:sty m:val="p"/>
-                  </m:rPr>
-                  <w:rPr>
-                    <w:rFonts w:ascii="Cambria Math" w:hAnsi="Cambria Math"/>
-                  </w:rPr>
-                  <m:t>j</m:t>
-                </m:r>
-              </m:e>
-              <m:sub>
-                <m:r>
-                  <m:rPr>
-                    <m:sty m:val="p"/>
-                  </m:rPr>
-                  <w:rPr>
-                    <w:rFonts w:ascii="Cambria Math" w:hAnsi="Cambria Math"/>
-                  </w:rPr>
-                  <m:t>t</m:t>
-                </m:r>
-              </m:sub>
-            </m:sSub>
+              <m:t>j=1</m:t>
+            </m:r>
           </m:sub>
-          <m:sup/>
+          <m:sup>
+            <m:r>
+              <w:rPr>
+                <w:rFonts w:ascii="Cambria Math" w:hAnsi="Cambria Math"/>
+              </w:rPr>
+              <m:t>m</m:t>
+            </m:r>
+          </m:sup>
           <m:e>
             <m:sSub>
               <m:sSubPr>
@@ -4928,9 +4191,6 @@
               </m:sub>
             </m:sSub>
             <m:r>
-              <m:rPr>
-                <m:sty m:val="p"/>
-              </m:rPr>
               <w:rPr>
                 <w:rFonts w:ascii="Cambria Math" w:hAnsi="Cambria Math"/>
               </w:rPr>
@@ -5098,7 +4358,16 @@
                   <w:rPr>
                     <w:rFonts w:ascii="Cambria Math" w:eastAsiaTheme="minorEastAsia" w:hAnsi="Cambria Math"/>
                   </w:rPr>
-                  <m:t>j=1</m:t>
+                  <m:t>b</m:t>
+                </m:r>
+                <m:r>
+                  <m:rPr>
+                    <m:sty m:val="p"/>
+                  </m:rPr>
+                  <w:rPr>
+                    <w:rFonts w:ascii="Cambria Math" w:eastAsiaTheme="minorEastAsia" w:hAnsi="Cambria Math"/>
+                  </w:rPr>
+                  <m:t>=1</m:t>
                 </m:r>
               </m:sub>
               <m:sup>
@@ -5169,7 +4438,16 @@
                               <w:rPr>
                                 <w:rFonts w:ascii="Cambria Math" w:eastAsiaTheme="minorEastAsia" w:hAnsi="Cambria Math"/>
                               </w:rPr>
-                              <m:t>jt</m:t>
+                              <m:t>b</m:t>
+                            </m:r>
+                            <m:r>
+                              <m:rPr>
+                                <m:sty m:val="p"/>
+                              </m:rPr>
+                              <w:rPr>
+                                <w:rFonts w:ascii="Cambria Math" w:eastAsiaTheme="minorEastAsia" w:hAnsi="Cambria Math"/>
+                              </w:rPr>
+                              <m:t>t</m:t>
                             </m:r>
                           </m:sub>
                         </m:sSub>
@@ -5445,6 +4723,37 @@
                   </m:ctrlPr>
                 </m:naryPr>
                 <m:sub>
+                  <m:sSup>
+                    <m:sSupPr>
+                      <m:ctrlPr>
+                        <w:rPr>
+                          <w:rFonts w:ascii="Cambria Math" w:eastAsiaTheme="minorEastAsia" w:hAnsi="Cambria Math"/>
+                        </w:rPr>
+                      </m:ctrlPr>
+                    </m:sSupPr>
+                    <m:e>
+                      <m:r>
+                        <m:rPr>
+                          <m:sty m:val="p"/>
+                        </m:rPr>
+                        <w:rPr>
+                          <w:rFonts w:ascii="Cambria Math" w:eastAsiaTheme="minorEastAsia" w:hAnsi="Cambria Math"/>
+                        </w:rPr>
+                        <m:t>b</m:t>
+                      </m:r>
+                    </m:e>
+                    <m:sup>
+                      <m:r>
+                        <m:rPr>
+                          <m:sty m:val="p"/>
+                        </m:rPr>
+                        <w:rPr>
+                          <w:rFonts w:ascii="Cambria Math" w:eastAsiaTheme="minorEastAsia" w:hAnsi="Cambria Math"/>
+                        </w:rPr>
+                        <m:t>'</m:t>
+                      </m:r>
+                    </m:sup>
+                  </m:sSup>
                   <m:r>
                     <m:rPr>
                       <m:sty m:val="p"/>
@@ -5452,171 +4761,7 @@
                     <w:rPr>
                       <w:rFonts w:ascii="Cambria Math" w:eastAsiaTheme="minorEastAsia" w:hAnsi="Cambria Math"/>
                     </w:rPr>
-                    <m:t>j=1</m:t>
-                  </m:r>
-                </m:sub>
-                <m:sup>
-                  <m:r>
-                    <m:rPr>
-                      <m:sty m:val="p"/>
-                    </m:rPr>
-                    <w:rPr>
-                      <w:rFonts w:ascii="Cambria Math" w:eastAsiaTheme="minorEastAsia" w:hAnsi="Cambria Math"/>
-                    </w:rPr>
-                    <m:t>m</m:t>
-                  </m:r>
-                </m:sup>
-                <m:e>
-                  <m:sSub>
-                    <m:sSubPr>
-                      <m:ctrlPr>
-                        <w:rPr>
-                          <w:rFonts w:ascii="Cambria Math" w:hAnsi="Cambria Math"/>
-                        </w:rPr>
-                      </m:ctrlPr>
-                    </m:sSubPr>
-                    <m:e>
-                      <m:r>
-                        <m:rPr>
-                          <m:sty m:val="p"/>
-                        </m:rPr>
-                        <w:rPr>
-                          <w:rFonts w:ascii="Cambria Math" w:hAnsi="Cambria Math"/>
-                        </w:rPr>
-                        <m:t>α</m:t>
-                      </m:r>
-                    </m:e>
-                    <m:sub>
-                      <m:r>
-                        <m:rPr>
-                          <m:sty m:val="p"/>
-                        </m:rPr>
-                        <w:rPr>
-                          <w:rFonts w:ascii="Cambria Math" w:hAnsi="Cambria Math"/>
-                        </w:rPr>
-                        <m:t>j</m:t>
-                      </m:r>
-                    </m:sub>
-                  </m:sSub>
-                  <m:r>
-                    <m:rPr>
-                      <m:sty m:val="p"/>
-                    </m:rPr>
-                    <w:rPr>
-                      <w:rFonts w:ascii="Cambria Math" w:hAnsi="Cambria Math"/>
-                    </w:rPr>
-                    <m:t>(</m:t>
-                  </m:r>
-                  <m:sSub>
-                    <m:sSubPr>
-                      <m:ctrlPr>
-                        <w:rPr>
-                          <w:rFonts w:ascii="Cambria Math" w:hAnsi="Cambria Math"/>
-                        </w:rPr>
-                      </m:ctrlPr>
-                    </m:sSubPr>
-                    <m:e>
-                      <m:r>
-                        <m:rPr>
-                          <m:sty m:val="p"/>
-                        </m:rPr>
-                        <w:rPr>
-                          <w:rFonts w:ascii="Cambria Math" w:hAnsi="Cambria Math"/>
-                        </w:rPr>
-                        <m:t>d</m:t>
-                      </m:r>
-                    </m:e>
-                    <m:sub>
-                      <m:r>
-                        <m:rPr>
-                          <m:sty m:val="p"/>
-                        </m:rPr>
-                        <w:rPr>
-                          <w:rFonts w:ascii="Cambria Math" w:hAnsi="Cambria Math"/>
-                        </w:rPr>
-                        <m:t>j</m:t>
-                      </m:r>
-                    </m:sub>
-                  </m:sSub>
-                  <m:r>
-                    <m:rPr>
-                      <m:sty m:val="p"/>
-                    </m:rPr>
-                    <w:rPr>
-                      <w:rFonts w:ascii="Cambria Math" w:hAnsi="Cambria Math"/>
-                    </w:rPr>
-                    <m:t>-</m:t>
-                  </m:r>
-                  <m:f>
-                    <m:fPr>
-                      <m:ctrlPr>
-                        <w:rPr>
-                          <w:rFonts w:ascii="Cambria Math" w:hAnsi="Cambria Math"/>
-                        </w:rPr>
-                      </m:ctrlPr>
-                    </m:fPr>
-                    <m:num>
-                      <m:r>
-                        <m:rPr>
-                          <m:sty m:val="p"/>
-                        </m:rPr>
-                        <w:rPr>
-                          <w:rFonts w:ascii="Cambria Math" w:hAnsi="Cambria Math"/>
-                        </w:rPr>
-                        <m:t>1</m:t>
-                      </m:r>
-                    </m:num>
-                    <m:den>
-                      <m:r>
-                        <m:rPr>
-                          <m:sty m:val="p"/>
-                        </m:rPr>
-                        <w:rPr>
-                          <w:rFonts w:ascii="Cambria Math" w:hAnsi="Cambria Math"/>
-                        </w:rPr>
-                        <m:t>m</m:t>
-                      </m:r>
-                    </m:den>
-                  </m:f>
-                  <m:r>
-                    <m:rPr>
-                      <m:sty m:val="p"/>
-                    </m:rPr>
-                    <w:rPr>
-                      <w:rFonts w:ascii="Cambria Math" w:hAnsi="Cambria Math"/>
-                    </w:rPr>
-                    <m:t>)</m:t>
-                  </m:r>
-                </m:e>
-              </m:nary>
-              <m:r>
-                <m:rPr>
-                  <m:sty m:val="p"/>
-                </m:rPr>
-                <w:rPr>
-                  <w:rFonts w:ascii="Cambria Math" w:hAnsi="Cambria Math"/>
-                </w:rPr>
-                <m:t>+</m:t>
-              </m:r>
-              <m:nary>
-                <m:naryPr>
-                  <m:chr m:val="∑"/>
-                  <m:limLoc m:val="subSup"/>
-                  <m:ctrlPr>
-                    <w:rPr>
-                      <w:rFonts w:ascii="Cambria Math" w:eastAsiaTheme="minorEastAsia" w:hAnsi="Cambria Math"/>
-                    </w:rPr>
-                  </m:ctrlPr>
-                </m:naryPr>
-                <m:sub>
-                  <m:r>
-                    <m:rPr>
-                      <m:sty m:val="p"/>
-                    </m:rPr>
-                    <w:rPr>
-                      <w:rFonts w:ascii="Cambria Math" w:eastAsiaTheme="minorEastAsia" w:hAnsi="Cambria Math"/>
-                    </w:rPr>
-                    <m:t>j=1</m:t>
+                    <m:t>=1</m:t>
                   </m:r>
                 </m:sub>
                 <m:sup>
@@ -5649,7 +4794,7 @@
                         <w:rPr>
                           <w:rFonts w:ascii="Cambria Math" w:hAnsi="Cambria Math"/>
                         </w:rPr>
-                        <m:t>t=13</m:t>
+                        <m:t>y=1</m:t>
                       </m:r>
                     </m:sub>
                     <m:sup>
@@ -5660,7 +4805,7 @@
                         <w:rPr>
                           <w:rFonts w:ascii="Cambria Math" w:hAnsi="Cambria Math"/>
                         </w:rPr>
-                        <m:t>T</m:t>
+                        <m:t>Y</m:t>
                       </m:r>
                     </m:sup>
                     <m:e>
@@ -5680,10 +4825,41 @@
                             <w:rPr>
                               <w:rFonts w:ascii="Cambria Math" w:hAnsi="Cambria Math"/>
                             </w:rPr>
-                            <m:t>κ</m:t>
+                            <m:t>α</m:t>
                           </m:r>
                         </m:e>
                         <m:sub>
+                          <m:sSup>
+                            <m:sSupPr>
+                              <m:ctrlPr>
+                                <w:rPr>
+                                  <w:rFonts w:ascii="Cambria Math" w:eastAsiaTheme="minorEastAsia" w:hAnsi="Cambria Math"/>
+                                </w:rPr>
+                              </m:ctrlPr>
+                            </m:sSupPr>
+                            <m:e>
+                              <m:r>
+                                <m:rPr>
+                                  <m:sty m:val="p"/>
+                                </m:rPr>
+                                <w:rPr>
+                                  <w:rFonts w:ascii="Cambria Math" w:eastAsiaTheme="minorEastAsia" w:hAnsi="Cambria Math"/>
+                                </w:rPr>
+                                <m:t>b</m:t>
+                              </m:r>
+                            </m:e>
+                            <m:sup>
+                              <m:r>
+                                <m:rPr>
+                                  <m:sty m:val="p"/>
+                                </m:rPr>
+                                <w:rPr>
+                                  <w:rFonts w:ascii="Cambria Math" w:eastAsiaTheme="minorEastAsia" w:hAnsi="Cambria Math"/>
+                                </w:rPr>
+                                <m:t>'</m:t>
+                              </m:r>
+                            </m:sup>
+                          </m:sSup>
                           <m:r>
                             <m:rPr>
                               <m:sty m:val="p"/>
@@ -5691,7 +4867,7 @@
                             <w:rPr>
                               <w:rFonts w:ascii="Cambria Math" w:hAnsi="Cambria Math"/>
                             </w:rPr>
-                            <m:t>bt</m:t>
+                            <m:t>y</m:t>
                           </m:r>
                         </m:sub>
                       </m:sSub>
@@ -5726,15 +4902,37 @@
                       </m:r>
                     </m:e>
                     <m:sub>
-                      <m:r>
-                        <m:rPr>
-                          <m:sty m:val="p"/>
-                        </m:rPr>
-                        <w:rPr>
-                          <w:rFonts w:ascii="Cambria Math" w:hAnsi="Cambria Math"/>
-                        </w:rPr>
-                        <m:t>j</m:t>
-                      </m:r>
+                      <m:sSup>
+                        <m:sSupPr>
+                          <m:ctrlPr>
+                            <w:rPr>
+                              <w:rFonts w:ascii="Cambria Math" w:eastAsiaTheme="minorEastAsia" w:hAnsi="Cambria Math"/>
+                            </w:rPr>
+                          </m:ctrlPr>
+                        </m:sSupPr>
+                        <m:e>
+                          <m:r>
+                            <m:rPr>
+                              <m:sty m:val="p"/>
+                            </m:rPr>
+                            <w:rPr>
+                              <w:rFonts w:ascii="Cambria Math" w:eastAsiaTheme="minorEastAsia" w:hAnsi="Cambria Math"/>
+                            </w:rPr>
+                            <m:t>b</m:t>
+                          </m:r>
+                        </m:e>
+                        <m:sup>
+                          <m:r>
+                            <m:rPr>
+                              <m:sty m:val="p"/>
+                            </m:rPr>
+                            <w:rPr>
+                              <w:rFonts w:ascii="Cambria Math" w:eastAsiaTheme="minorEastAsia" w:hAnsi="Cambria Math"/>
+                            </w:rPr>
+                            <m:t>'</m:t>
+                          </m:r>
+                        </m:sup>
+                      </m:sSup>
                     </m:sub>
                   </m:sSub>
                   <m:r>
@@ -5841,6 +5039,37 @@
                       </m:ctrlPr>
                     </m:naryPr>
                     <m:sub>
+                      <m:sSup>
+                        <m:sSupPr>
+                          <m:ctrlPr>
+                            <w:rPr>
+                              <w:rFonts w:ascii="Cambria Math" w:eastAsiaTheme="minorEastAsia" w:hAnsi="Cambria Math"/>
+                            </w:rPr>
+                          </m:ctrlPr>
+                        </m:sSupPr>
+                        <m:e>
+                          <m:r>
+                            <m:rPr>
+                              <m:sty m:val="p"/>
+                            </m:rPr>
+                            <w:rPr>
+                              <w:rFonts w:ascii="Cambria Math" w:eastAsiaTheme="minorEastAsia" w:hAnsi="Cambria Math"/>
+                            </w:rPr>
+                            <m:t>b</m:t>
+                          </m:r>
+                        </m:e>
+                        <m:sup>
+                          <m:r>
+                            <m:rPr>
+                              <m:sty m:val="p"/>
+                            </m:rPr>
+                            <w:rPr>
+                              <w:rFonts w:ascii="Cambria Math" w:eastAsiaTheme="minorEastAsia" w:hAnsi="Cambria Math"/>
+                            </w:rPr>
+                            <m:t>'</m:t>
+                          </m:r>
+                        </m:sup>
+                      </m:sSup>
                       <m:r>
                         <m:rPr>
                           <m:sty m:val="p"/>
@@ -5848,7 +5077,7 @@
                         <w:rPr>
                           <w:rFonts w:ascii="Cambria Math" w:eastAsiaTheme="minorEastAsia" w:hAnsi="Cambria Math"/>
                         </w:rPr>
-                        <m:t>j=1</m:t>
+                        <m:t>=1</m:t>
                       </m:r>
                     </m:sub>
                     <m:sup>
@@ -5883,6 +5112,37 @@
                           </m:r>
                         </m:e>
                         <m:sub>
+                          <m:sSup>
+                            <m:sSupPr>
+                              <m:ctrlPr>
+                                <w:rPr>
+                                  <w:rFonts w:ascii="Cambria Math" w:eastAsiaTheme="minorEastAsia" w:hAnsi="Cambria Math"/>
+                                </w:rPr>
+                              </m:ctrlPr>
+                            </m:sSupPr>
+                            <m:e>
+                              <m:r>
+                                <m:rPr>
+                                  <m:sty m:val="p"/>
+                                </m:rPr>
+                                <w:rPr>
+                                  <w:rFonts w:ascii="Cambria Math" w:eastAsiaTheme="minorEastAsia" w:hAnsi="Cambria Math"/>
+                                </w:rPr>
+                                <m:t>b</m:t>
+                              </m:r>
+                            </m:e>
+                            <m:sup>
+                              <m:r>
+                                <m:rPr>
+                                  <m:sty m:val="p"/>
+                                </m:rPr>
+                                <w:rPr>
+                                  <w:rFonts w:ascii="Cambria Math" w:eastAsiaTheme="minorEastAsia" w:hAnsi="Cambria Math"/>
+                                </w:rPr>
+                                <m:t>'</m:t>
+                              </m:r>
+                            </m:sup>
+                          </m:sSup>
                           <m:r>
                             <m:rPr>
                               <m:sty m:val="p"/>
@@ -5890,7 +5150,16 @@
                             <w:rPr>
                               <w:rFonts w:ascii="Cambria Math" w:hAnsi="Cambria Math"/>
                             </w:rPr>
-                            <m:t>bk</m:t>
+                            <m:t>k</m:t>
+                          </m:r>
+                          <m:r>
+                            <m:rPr>
+                              <m:sty m:val="p"/>
+                            </m:rPr>
+                            <w:rPr>
+                              <w:rFonts w:ascii="Cambria Math" w:hAnsi="Cambria Math"/>
+                            </w:rPr>
+                            <m:t>y</m:t>
                           </m:r>
                         </m:sub>
                       </m:sSub>
@@ -5923,15 +5192,37 @@
                           </m:r>
                         </m:e>
                         <m:sub>
-                          <m:r>
-                            <m:rPr>
-                              <m:sty m:val="p"/>
-                            </m:rPr>
-                            <w:rPr>
-                              <w:rFonts w:ascii="Cambria Math" w:hAnsi="Cambria Math"/>
-                            </w:rPr>
-                            <m:t>j</m:t>
-                          </m:r>
+                          <m:sSup>
+                            <m:sSupPr>
+                              <m:ctrlPr>
+                                <w:rPr>
+                                  <w:rFonts w:ascii="Cambria Math" w:eastAsiaTheme="minorEastAsia" w:hAnsi="Cambria Math"/>
+                                </w:rPr>
+                              </m:ctrlPr>
+                            </m:sSupPr>
+                            <m:e>
+                              <m:r>
+                                <m:rPr>
+                                  <m:sty m:val="p"/>
+                                </m:rPr>
+                                <w:rPr>
+                                  <w:rFonts w:ascii="Cambria Math" w:eastAsiaTheme="minorEastAsia" w:hAnsi="Cambria Math"/>
+                                </w:rPr>
+                                <m:t>b</m:t>
+                              </m:r>
+                            </m:e>
+                            <m:sup>
+                              <m:r>
+                                <m:rPr>
+                                  <m:sty m:val="p"/>
+                                </m:rPr>
+                                <w:rPr>
+                                  <w:rFonts w:ascii="Cambria Math" w:eastAsiaTheme="minorEastAsia" w:hAnsi="Cambria Math"/>
+                                </w:rPr>
+                                <m:t>'</m:t>
+                              </m:r>
+                            </m:sup>
+                          </m:sSup>
                         </m:sub>
                       </m:sSub>
                       <m:r>
@@ -6005,6 +5296,37 @@
                       </m:r>
                     </m:e>
                     <m:sub>
+                      <m:sSup>
+                        <m:sSupPr>
+                          <m:ctrlPr>
+                            <w:rPr>
+                              <w:rFonts w:ascii="Cambria Math" w:eastAsiaTheme="minorEastAsia" w:hAnsi="Cambria Math"/>
+                            </w:rPr>
+                          </m:ctrlPr>
+                        </m:sSupPr>
+                        <m:e>
+                          <m:r>
+                            <m:rPr>
+                              <m:sty m:val="p"/>
+                            </m:rPr>
+                            <w:rPr>
+                              <w:rFonts w:ascii="Cambria Math" w:eastAsiaTheme="minorEastAsia" w:hAnsi="Cambria Math"/>
+                            </w:rPr>
+                            <m:t>b</m:t>
+                          </m:r>
+                        </m:e>
+                        <m:sup>
+                          <m:r>
+                            <m:rPr>
+                              <m:sty m:val="p"/>
+                            </m:rPr>
+                            <w:rPr>
+                              <w:rFonts w:ascii="Cambria Math" w:eastAsiaTheme="minorEastAsia" w:hAnsi="Cambria Math"/>
+                            </w:rPr>
+                            <m:t>'</m:t>
+                          </m:r>
+                        </m:sup>
+                      </m:sSup>
                       <m:r>
                         <m:rPr>
                           <m:sty m:val="p"/>
@@ -6012,7 +5334,7 @@
                         <w:rPr>
                           <w:rFonts w:ascii="Cambria Math" w:hAnsi="Cambria Math"/>
                         </w:rPr>
-                        <m:t>bkt</m:t>
+                        <m:t>kt</m:t>
                       </m:r>
                     </m:sub>
                   </m:sSub>
@@ -6051,16 +5373,7 @@
                     <w:rPr>
                       <w:rFonts w:ascii="Cambria Math" w:hAnsi="Cambria Math"/>
                     </w:rPr>
-                    <m:t>l</m:t>
-                  </m:r>
-                  <m:r>
-                    <m:rPr>
-                      <m:sty m:val="p"/>
-                    </m:rPr>
-                    <w:rPr>
-                      <w:rFonts w:ascii="Cambria Math" w:hAnsi="Cambria Math"/>
-                    </w:rPr>
-                    <m:t>=1</m:t>
+                    <m:t>l=1</m:t>
                   </m:r>
                 </m:sub>
                 <m:sup>
@@ -6086,6 +5399,37 @@
                       </m:ctrlPr>
                     </m:naryPr>
                     <m:sub>
+                      <m:sSup>
+                        <m:sSupPr>
+                          <m:ctrlPr>
+                            <w:rPr>
+                              <w:rFonts w:ascii="Cambria Math" w:eastAsiaTheme="minorEastAsia" w:hAnsi="Cambria Math"/>
+                            </w:rPr>
+                          </m:ctrlPr>
+                        </m:sSupPr>
+                        <m:e>
+                          <m:r>
+                            <m:rPr>
+                              <m:sty m:val="p"/>
+                            </m:rPr>
+                            <w:rPr>
+                              <w:rFonts w:ascii="Cambria Math" w:eastAsiaTheme="minorEastAsia" w:hAnsi="Cambria Math"/>
+                            </w:rPr>
+                            <m:t>b</m:t>
+                          </m:r>
+                        </m:e>
+                        <m:sup>
+                          <m:r>
+                            <m:rPr>
+                              <m:sty m:val="p"/>
+                            </m:rPr>
+                            <w:rPr>
+                              <w:rFonts w:ascii="Cambria Math" w:eastAsiaTheme="minorEastAsia" w:hAnsi="Cambria Math"/>
+                            </w:rPr>
+                            <m:t>'</m:t>
+                          </m:r>
+                        </m:sup>
+                      </m:sSup>
                       <m:r>
                         <m:rPr>
                           <m:sty m:val="p"/>
@@ -6093,7 +5437,7 @@
                         <w:rPr>
                           <w:rFonts w:ascii="Cambria Math" w:eastAsiaTheme="minorEastAsia" w:hAnsi="Cambria Math"/>
                         </w:rPr>
-                        <m:t>j=1</m:t>
+                        <m:t>=1</m:t>
                       </m:r>
                     </m:sub>
                     <m:sup>
@@ -6168,15 +5512,37 @@
                           </m:r>
                         </m:e>
                         <m:sub>
-                          <m:r>
-                            <m:rPr>
-                              <m:sty m:val="p"/>
-                            </m:rPr>
-                            <w:rPr>
-                              <w:rFonts w:ascii="Cambria Math" w:hAnsi="Cambria Math"/>
-                            </w:rPr>
-                            <m:t>j</m:t>
-                          </m:r>
+                          <m:sSup>
+                            <m:sSupPr>
+                              <m:ctrlPr>
+                                <w:rPr>
+                                  <w:rFonts w:ascii="Cambria Math" w:eastAsiaTheme="minorEastAsia" w:hAnsi="Cambria Math"/>
+                                </w:rPr>
+                              </m:ctrlPr>
+                            </m:sSupPr>
+                            <m:e>
+                              <m:r>
+                                <m:rPr>
+                                  <m:sty m:val="p"/>
+                                </m:rPr>
+                                <w:rPr>
+                                  <w:rFonts w:ascii="Cambria Math" w:eastAsiaTheme="minorEastAsia" w:hAnsi="Cambria Math"/>
+                                </w:rPr>
+                                <m:t>b</m:t>
+                              </m:r>
+                            </m:e>
+                            <m:sup>
+                              <m:r>
+                                <m:rPr>
+                                  <m:sty m:val="p"/>
+                                </m:rPr>
+                                <w:rPr>
+                                  <w:rFonts w:ascii="Cambria Math" w:eastAsiaTheme="minorEastAsia" w:hAnsi="Cambria Math"/>
+                                </w:rPr>
+                                <m:t>'</m:t>
+                              </m:r>
+                            </m:sup>
+                          </m:sSup>
                         </m:sub>
                       </m:sSub>
                       <m:r>
@@ -6250,15 +5616,37 @@
                       </m:r>
                     </m:e>
                     <m:sub>
-                      <m:r>
-                        <m:rPr>
-                          <m:sty m:val="p"/>
-                        </m:rPr>
-                        <w:rPr>
-                          <w:rFonts w:ascii="Cambria Math" w:hAnsi="Cambria Math"/>
-                        </w:rPr>
-                        <m:t>b</m:t>
-                      </m:r>
+                      <m:sSup>
+                        <m:sSupPr>
+                          <m:ctrlPr>
+                            <w:rPr>
+                              <w:rFonts w:ascii="Cambria Math" w:eastAsiaTheme="minorEastAsia" w:hAnsi="Cambria Math"/>
+                            </w:rPr>
+                          </m:ctrlPr>
+                        </m:sSupPr>
+                        <m:e>
+                          <m:r>
+                            <m:rPr>
+                              <m:sty m:val="p"/>
+                            </m:rPr>
+                            <w:rPr>
+                              <w:rFonts w:ascii="Cambria Math" w:eastAsiaTheme="minorEastAsia" w:hAnsi="Cambria Math"/>
+                            </w:rPr>
+                            <m:t>b</m:t>
+                          </m:r>
+                        </m:e>
+                        <m:sup>
+                          <m:r>
+                            <m:rPr>
+                              <m:sty m:val="p"/>
+                            </m:rPr>
+                            <w:rPr>
+                              <w:rFonts w:ascii="Cambria Math" w:eastAsiaTheme="minorEastAsia" w:hAnsi="Cambria Math"/>
+                            </w:rPr>
+                            <m:t>'</m:t>
+                          </m:r>
+                        </m:sup>
+                      </m:sSup>
                       <m:r>
                         <m:rPr>
                           <m:sty m:val="p"/>
@@ -6382,46 +5770,74 @@
           <w:rFonts w:eastAsiaTheme="minorEastAsia"/>
         </w:rPr>
         <w:tab/>
+        <w:t>where d</w:t>
+      </w:r>
+      <w:r>
+        <w:rPr>
+          <w:rFonts w:eastAsiaTheme="minorEastAsia"/>
+          <w:vertAlign w:val="subscript"/>
+        </w:rPr>
+        <w:t>b’</w:t>
+      </w:r>
+      <w:r>
+        <w:rPr>
+          <w:rFonts w:eastAsiaTheme="minorEastAsia"/>
+        </w:rPr>
+        <w:t xml:space="preserve"> is 1 if b=</w:t>
+      </w:r>
+      <w:r>
+        <w:rPr>
+          <w:rFonts w:eastAsiaTheme="minorEastAsia"/>
+        </w:rPr>
+        <w:t>b’</w:t>
+      </w:r>
+      <w:r>
+        <w:rPr>
+          <w:rFonts w:eastAsiaTheme="minorEastAsia"/>
+        </w:rPr>
+        <w:t>, and 0 otherwise.</w:t>
+      </w:r>
+      <w:r>
+        <w:rPr>
+          <w:rFonts w:eastAsiaTheme="minorEastAsia"/>
+        </w:rPr>
+        <w:t xml:space="preserve"> </w:t>
+      </w:r>
+      <w:r>
+        <w:rPr>
+          <w:rFonts w:eastAsiaTheme="minorEastAsia"/>
+        </w:rPr>
+        <w:t>α</w:t>
+      </w:r>
+      <w:r>
+        <w:rPr>
+          <w:rFonts w:eastAsiaTheme="minorEastAsia"/>
+          <w:vertAlign w:val="subscript"/>
+        </w:rPr>
+        <w:t>1</w:t>
       </w:r>
       <w:proofErr w:type="gramStart"/>
       <w:r>
         <w:rPr>
           <w:rFonts w:eastAsiaTheme="minorEastAsia"/>
-        </w:rPr>
-        <w:t>where</w:t>
+          <w:vertAlign w:val="subscript"/>
+        </w:rPr>
+        <w:t>,</w:t>
+      </w:r>
+      <w:r>
+        <w:rPr>
+          <w:rFonts w:eastAsiaTheme="minorEastAsia"/>
+          <w:vertAlign w:val="subscript"/>
+        </w:rPr>
+        <w:t>y</w:t>
       </w:r>
       <w:proofErr w:type="gramEnd"/>
       <w:r>
         <w:rPr>
           <w:rFonts w:eastAsiaTheme="minorEastAsia"/>
-        </w:rPr>
-        <w:t xml:space="preserve"> d</w:t>
-      </w:r>
-      <w:r>
-        <w:rPr>
-          <w:rFonts w:eastAsiaTheme="minorEastAsia"/>
           <w:vertAlign w:val="subscript"/>
         </w:rPr>
-        <w:t>j</w:t>
-      </w:r>
-      <w:r>
-        <w:rPr>
-          <w:rFonts w:eastAsiaTheme="minorEastAsia"/>
-        </w:rPr>
-        <w:t xml:space="preserve"> is 1 if b=j, and 0 otherwise.</w:t>
-      </w:r>
-      <w:r>
-        <w:rPr>
-          <w:rFonts w:eastAsiaTheme="minorEastAsia"/>
-        </w:rPr>
-        <w:t xml:space="preserve"> </w:t>
-      </w:r>
-      <w:proofErr w:type="gramStart"/>
-      <w:r>
-        <w:rPr>
-          <w:rFonts w:eastAsiaTheme="minorEastAsia"/>
-        </w:rPr>
-        <w:t>α</w:t>
+        <w:t>=</w:t>
       </w:r>
       <w:r>
         <w:rPr>
@@ -6430,7 +5846,6 @@
         </w:rPr>
         <w:t>1</w:t>
       </w:r>
-      <w:proofErr w:type="gramEnd"/>
       <w:r>
         <w:rPr>
           <w:rFonts w:eastAsiaTheme="minorEastAsia"/>
@@ -6440,7 +5855,6 @@
       <w:r>
         <w:rPr>
           <w:rFonts w:eastAsiaTheme="minorEastAsia"/>
-          <w:u w:val="single"/>
         </w:rPr>
         <w:t>not</w:t>
       </w:r>
@@ -6502,8 +5916,6 @@
           <w:rFonts w:eastAsiaTheme="minorEastAsia"/>
         </w:rPr>
       </w:pPr>
-      <w:bookmarkStart w:id="0" w:name="_GoBack"/>
-      <w:bookmarkEnd w:id="0"/>
     </w:p>
     <w:p>
       <w:pPr>
@@ -6560,11 +5972,58 @@
             </m:r>
           </m:e>
           <m:sub>
+            <m:sSup>
+              <m:sSupPr>
+                <m:ctrlPr>
+                  <w:rPr>
+                    <w:rFonts w:ascii="Cambria Math" w:hAnsi="Cambria Math"/>
+                    <w:i/>
+                  </w:rPr>
+                </m:ctrlPr>
+              </m:sSupPr>
+              <m:e>
+                <m:r>
+                  <w:rPr>
+                    <w:rFonts w:ascii="Cambria Math" w:hAnsi="Cambria Math"/>
+                  </w:rPr>
+                  <m:t>b</m:t>
+                </m:r>
+              </m:e>
+              <m:sup>
+                <m:r>
+                  <w:rPr>
+                    <w:rFonts w:ascii="Cambria Math" w:hAnsi="Cambria Math"/>
+                  </w:rPr>
+                  <m:t>'</m:t>
+                </m:r>
+              </m:sup>
+            </m:sSup>
             <m:r>
               <w:rPr>
                 <w:rFonts w:ascii="Cambria Math" w:hAnsi="Cambria Math"/>
               </w:rPr>
-              <m:t>j</m:t>
+              <m:t>,</m:t>
+            </m:r>
+            <m:r>
+              <w:rPr>
+                <w:rFonts w:ascii="Cambria Math" w:hAnsi="Cambria Math"/>
+              </w:rPr>
+              <m:t xml:space="preserve"> </m:t>
+            </m:r>
+            <m:r>
+              <w:rPr>
+                <w:rFonts w:ascii="Cambria Math" w:hAnsi="Cambria Math"/>
+              </w:rPr>
+              <m:t>y=1</m:t>
+            </m:r>
+            <m:r>
+              <m:rPr>
+                <m:sty m:val="p"/>
+              </m:rPr>
+              <w:rPr>
+                <w:rStyle w:val="CommentReference"/>
+              </w:rPr>
+              <w:commentReference w:id="0"/>
             </m:r>
           </m:sub>
         </m:sSub>
@@ -6596,6 +6055,34 @@
             </m:r>
           </m:e>
           <m:sub>
+            <m:sSup>
+              <m:sSupPr>
+                <m:ctrlPr>
+                  <w:rPr>
+                    <w:rFonts w:ascii="Cambria Math" w:hAnsi="Cambria Math"/>
+                  </w:rPr>
+                </m:ctrlPr>
+              </m:sSupPr>
+              <m:e>
+                <m:r>
+                  <m:rPr>
+                    <m:sty m:val="p"/>
+                  </m:rPr>
+                  <w:rPr>
+                    <w:rFonts w:ascii="Cambria Math" w:hAnsi="Cambria Math"/>
+                  </w:rPr>
+                  <m:t>b</m:t>
+                </m:r>
+              </m:e>
+              <m:sup>
+                <m:r>
+                  <w:rPr>
+                    <w:rFonts w:ascii="Cambria Math" w:hAnsi="Cambria Math"/>
+                  </w:rPr>
+                  <m:t>'</m:t>
+                </m:r>
+              </m:sup>
+            </m:sSup>
             <m:r>
               <m:rPr>
                 <m:sty m:val="p"/>
@@ -6603,7 +6090,16 @@
               <w:rPr>
                 <w:rFonts w:ascii="Cambria Math" w:hAnsi="Cambria Math"/>
               </w:rPr>
-              <m:t>bk</m:t>
+              <m:t>k</m:t>
+            </m:r>
+            <m:r>
+              <m:rPr>
+                <m:sty m:val="p"/>
+              </m:rPr>
+              <w:rPr>
+                <w:rFonts w:ascii="Cambria Math" w:hAnsi="Cambria Math"/>
+              </w:rPr>
+              <m:t>y</m:t>
             </m:r>
           </m:sub>
         </m:sSub>
@@ -6653,14 +6149,45 @@
             </m:r>
           </m:e>
           <m:sub>
-            <m:r>
-              <m:rPr>
-                <m:sty m:val="p"/>
-              </m:rPr>
-              <w:rPr>
-                <w:rFonts w:ascii="Cambria Math" w:eastAsiaTheme="minorEastAsia" w:hAnsi="Cambria Math"/>
-              </w:rPr>
-              <m:t>j</m:t>
+            <m:sSup>
+              <m:sSupPr>
+                <m:ctrlPr>
+                  <w:rPr>
+                    <w:rFonts w:ascii="Cambria Math" w:hAnsi="Cambria Math"/>
+                  </w:rPr>
+                </m:ctrlPr>
+              </m:sSupPr>
+              <m:e>
+                <m:r>
+                  <m:rPr>
+                    <m:sty m:val="p"/>
+                  </m:rPr>
+                  <w:rPr>
+                    <w:rFonts w:ascii="Cambria Math" w:hAnsi="Cambria Math"/>
+                  </w:rPr>
+                  <m:t>b</m:t>
+                </m:r>
+              </m:e>
+              <m:sup>
+                <m:r>
+                  <m:rPr>
+                    <m:sty m:val="p"/>
+                  </m:rPr>
+                  <w:rPr>
+                    <w:rFonts w:ascii="Cambria Math" w:hAnsi="Cambria Math"/>
+                  </w:rPr>
+                  <m:t>'</m:t>
+                </m:r>
+              </m:sup>
+            </m:sSup>
+            <m:r>
+              <m:rPr>
+                <m:sty m:val="p"/>
+              </m:rPr>
+              <w:rPr>
+                <w:rFonts w:ascii="Cambria Math" w:eastAsiaTheme="minorEastAsia" w:hAnsi="Cambria Math"/>
+              </w:rPr>
+              <m:t>y</m:t>
             </m:r>
           </m:sub>
         </m:sSub>
@@ -6700,7 +6227,47 @@
               <w:rPr>
                 <w:rFonts w:ascii="Cambria Math" w:eastAsiaTheme="minorEastAsia" w:hAnsi="Cambria Math"/>
               </w:rPr>
-              <m:t>0j</m:t>
+              <m:t>0</m:t>
+            </m:r>
+            <m:sSup>
+              <m:sSupPr>
+                <m:ctrlPr>
+                  <w:rPr>
+                    <w:rFonts w:ascii="Cambria Math" w:hAnsi="Cambria Math"/>
+                  </w:rPr>
+                </m:ctrlPr>
+              </m:sSupPr>
+              <m:e>
+                <m:r>
+                  <m:rPr>
+                    <m:sty m:val="p"/>
+                  </m:rPr>
+                  <w:rPr>
+                    <w:rFonts w:ascii="Cambria Math" w:hAnsi="Cambria Math"/>
+                  </w:rPr>
+                  <m:t>b</m:t>
+                </m:r>
+              </m:e>
+              <m:sup>
+                <m:r>
+                  <m:rPr>
+                    <m:sty m:val="p"/>
+                  </m:rPr>
+                  <w:rPr>
+                    <w:rFonts w:ascii="Cambria Math" w:hAnsi="Cambria Math"/>
+                  </w:rPr>
+                  <m:t>'</m:t>
+                </m:r>
+              </m:sup>
+            </m:sSup>
+            <m:r>
+              <m:rPr>
+                <m:sty m:val="p"/>
+              </m:rPr>
+              <w:rPr>
+                <w:rFonts w:ascii="Cambria Math" w:eastAsiaTheme="minorEastAsia" w:hAnsi="Cambria Math"/>
+              </w:rPr>
+              <m:t>y</m:t>
             </m:r>
           </m:sub>
         </m:sSub>
@@ -6751,7 +6318,7 @@
           <w:rPr>
             <w:rFonts w:ascii="Cambria Math" w:eastAsiaTheme="minorEastAsia" w:hAnsi="Cambria Math"/>
           </w:rPr>
-          <m:t>Dim1+</m:t>
+          <m:t>Dim</m:t>
         </m:r>
         <m:sSub>
           <m:sSubPr>
@@ -6769,7 +6336,7 @@
               <w:rPr>
                 <w:rFonts w:ascii="Cambria Math" w:eastAsiaTheme="minorEastAsia" w:hAnsi="Cambria Math"/>
               </w:rPr>
-              <m:t>γ</m:t>
+              <m:t>1</m:t>
             </m:r>
           </m:e>
           <m:sub>
@@ -6780,7 +6347,7 @@
               <w:rPr>
                 <w:rFonts w:ascii="Cambria Math" w:eastAsiaTheme="minorEastAsia" w:hAnsi="Cambria Math"/>
               </w:rPr>
-              <m:t>2</m:t>
+              <m:t>jy</m:t>
             </m:r>
           </m:sub>
         </m:sSub>
@@ -6791,7 +6358,7 @@
           <w:rPr>
             <w:rFonts w:ascii="Cambria Math" w:eastAsiaTheme="minorEastAsia" w:hAnsi="Cambria Math"/>
           </w:rPr>
-          <m:t>Dim2+</m:t>
+          <m:t>+</m:t>
         </m:r>
         <m:sSub>
           <m:sSubPr>
@@ -6820,7 +6387,7 @@
               <w:rPr>
                 <w:rFonts w:ascii="Cambria Math" w:eastAsiaTheme="minorEastAsia" w:hAnsi="Cambria Math"/>
               </w:rPr>
-              <m:t>3</m:t>
+              <m:t>2</m:t>
             </m:r>
           </m:sub>
         </m:sSub>
@@ -6831,7 +6398,7 @@
           <w:rPr>
             <w:rFonts w:ascii="Cambria Math" w:eastAsiaTheme="minorEastAsia" w:hAnsi="Cambria Math"/>
           </w:rPr>
-          <m:t>Dim3+</m:t>
+          <m:t>Dim</m:t>
         </m:r>
         <m:sSub>
           <m:sSubPr>
@@ -6849,7 +6416,7 @@
               <w:rPr>
                 <w:rFonts w:ascii="Cambria Math" w:eastAsiaTheme="minorEastAsia" w:hAnsi="Cambria Math"/>
               </w:rPr>
-              <m:t>γ</m:t>
+              <m:t>2</m:t>
             </m:r>
           </m:e>
           <m:sub>
@@ -6860,7 +6427,7 @@
               <w:rPr>
                 <w:rFonts w:ascii="Cambria Math" w:eastAsiaTheme="minorEastAsia" w:hAnsi="Cambria Math"/>
               </w:rPr>
-              <m:t>4</m:t>
+              <m:t>jy</m:t>
             </m:r>
           </m:sub>
         </m:sSub>
@@ -6871,8 +6438,159 @@
           <w:rPr>
             <w:rFonts w:ascii="Cambria Math" w:eastAsiaTheme="minorEastAsia" w:hAnsi="Cambria Math"/>
           </w:rPr>
-          <m:t>Dim4</m:t>
+          <m:t>+</m:t>
         </m:r>
+        <m:sSub>
+          <m:sSubPr>
+            <m:ctrlPr>
+              <w:rPr>
+                <w:rFonts w:ascii="Cambria Math" w:eastAsiaTheme="minorEastAsia" w:hAnsi="Cambria Math"/>
+              </w:rPr>
+            </m:ctrlPr>
+          </m:sSubPr>
+          <m:e>
+            <m:r>
+              <m:rPr>
+                <m:sty m:val="p"/>
+              </m:rPr>
+              <w:rPr>
+                <w:rFonts w:ascii="Cambria Math" w:eastAsiaTheme="minorEastAsia" w:hAnsi="Cambria Math"/>
+              </w:rPr>
+              <m:t>γ</m:t>
+            </m:r>
+          </m:e>
+          <m:sub>
+            <m:r>
+              <m:rPr>
+                <m:sty m:val="p"/>
+              </m:rPr>
+              <w:rPr>
+                <w:rFonts w:ascii="Cambria Math" w:eastAsiaTheme="minorEastAsia" w:hAnsi="Cambria Math"/>
+              </w:rPr>
+              <m:t>3</m:t>
+            </m:r>
+          </m:sub>
+        </m:sSub>
+        <m:r>
+          <m:rPr>
+            <m:sty m:val="p"/>
+          </m:rPr>
+          <w:rPr>
+            <w:rFonts w:ascii="Cambria Math" w:eastAsiaTheme="minorEastAsia" w:hAnsi="Cambria Math"/>
+          </w:rPr>
+          <m:t>Dim</m:t>
+        </m:r>
+        <m:sSub>
+          <m:sSubPr>
+            <m:ctrlPr>
+              <w:rPr>
+                <w:rFonts w:ascii="Cambria Math" w:eastAsiaTheme="minorEastAsia" w:hAnsi="Cambria Math"/>
+              </w:rPr>
+            </m:ctrlPr>
+          </m:sSubPr>
+          <m:e>
+            <m:r>
+              <m:rPr>
+                <m:sty m:val="p"/>
+              </m:rPr>
+              <w:rPr>
+                <w:rFonts w:ascii="Cambria Math" w:eastAsiaTheme="minorEastAsia" w:hAnsi="Cambria Math"/>
+              </w:rPr>
+              <m:t>3</m:t>
+            </m:r>
+          </m:e>
+          <m:sub>
+            <m:r>
+              <m:rPr>
+                <m:sty m:val="p"/>
+              </m:rPr>
+              <w:rPr>
+                <w:rFonts w:ascii="Cambria Math" w:eastAsiaTheme="minorEastAsia" w:hAnsi="Cambria Math"/>
+              </w:rPr>
+              <m:t>jy</m:t>
+            </m:r>
+          </m:sub>
+        </m:sSub>
+        <m:r>
+          <m:rPr>
+            <m:sty m:val="p"/>
+          </m:rPr>
+          <w:rPr>
+            <w:rFonts w:ascii="Cambria Math" w:eastAsiaTheme="minorEastAsia" w:hAnsi="Cambria Math"/>
+          </w:rPr>
+          <m:t>+</m:t>
+        </m:r>
+        <m:sSub>
+          <m:sSubPr>
+            <m:ctrlPr>
+              <w:rPr>
+                <w:rFonts w:ascii="Cambria Math" w:eastAsiaTheme="minorEastAsia" w:hAnsi="Cambria Math"/>
+              </w:rPr>
+            </m:ctrlPr>
+          </m:sSubPr>
+          <m:e>
+            <m:r>
+              <m:rPr>
+                <m:sty m:val="p"/>
+              </m:rPr>
+              <w:rPr>
+                <w:rFonts w:ascii="Cambria Math" w:eastAsiaTheme="minorEastAsia" w:hAnsi="Cambria Math"/>
+              </w:rPr>
+              <m:t>γ</m:t>
+            </m:r>
+          </m:e>
+          <m:sub>
+            <m:r>
+              <m:rPr>
+                <m:sty m:val="p"/>
+              </m:rPr>
+              <w:rPr>
+                <w:rFonts w:ascii="Cambria Math" w:eastAsiaTheme="minorEastAsia" w:hAnsi="Cambria Math"/>
+              </w:rPr>
+              <m:t>4</m:t>
+            </m:r>
+          </m:sub>
+        </m:sSub>
+        <m:r>
+          <m:rPr>
+            <m:sty m:val="p"/>
+          </m:rPr>
+          <w:rPr>
+            <w:rFonts w:ascii="Cambria Math" w:eastAsiaTheme="minorEastAsia" w:hAnsi="Cambria Math"/>
+          </w:rPr>
+          <m:t>Dim</m:t>
+        </m:r>
+        <m:sSub>
+          <m:sSubPr>
+            <m:ctrlPr>
+              <w:rPr>
+                <w:rFonts w:ascii="Cambria Math" w:eastAsiaTheme="minorEastAsia" w:hAnsi="Cambria Math"/>
+              </w:rPr>
+            </m:ctrlPr>
+          </m:sSubPr>
+          <m:e>
+            <m:r>
+              <m:rPr>
+                <m:sty m:val="p"/>
+              </m:rPr>
+              <w:rPr>
+                <w:rFonts w:ascii="Cambria Math" w:eastAsiaTheme="minorEastAsia" w:hAnsi="Cambria Math"/>
+              </w:rPr>
+              <m:t>4</m:t>
+            </m:r>
+          </m:e>
+          <m:sub>
+            <m:r>
+              <m:rPr>
+                <m:sty m:val="p"/>
+              </m:rPr>
+              <w:rPr>
+                <w:rFonts w:ascii="Cambria Math" w:eastAsiaTheme="minorEastAsia" w:hAnsi="Cambria Math"/>
+              </w:rPr>
+              <m:t>jy</m:t>
+            </m:r>
+          </m:sub>
+        </m:sSub>
       </m:oMath>
       <w:r>
         <w:rPr>
@@ -6927,7 +6645,7 @@
               <w:rPr>
                 <w:rFonts w:ascii="Cambria Math" w:eastAsiaTheme="minorEastAsia" w:hAnsi="Cambria Math"/>
               </w:rPr>
-              <m:t>bk</m:t>
+              <m:t>bky</m:t>
             </m:r>
           </m:sub>
         </m:sSub>
@@ -6967,8 +6685,39 @@
               <w:rPr>
                 <w:rFonts w:ascii="Cambria Math" w:eastAsiaTheme="minorEastAsia" w:hAnsi="Cambria Math"/>
               </w:rPr>
-              <m:t>k0,b</m:t>
-            </m:r>
+              <m:t>k0,</m:t>
+            </m:r>
+            <m:sSup>
+              <m:sSupPr>
+                <m:ctrlPr>
+                  <w:rPr>
+                    <w:rFonts w:ascii="Cambria Math" w:hAnsi="Cambria Math"/>
+                  </w:rPr>
+                </m:ctrlPr>
+              </m:sSupPr>
+              <m:e>
+                <m:r>
+                  <m:rPr>
+                    <m:sty m:val="p"/>
+                  </m:rPr>
+                  <w:rPr>
+                    <w:rFonts w:ascii="Cambria Math" w:hAnsi="Cambria Math"/>
+                  </w:rPr>
+                  <m:t>b</m:t>
+                </m:r>
+              </m:e>
+              <m:sup>
+                <m:r>
+                  <m:rPr>
+                    <m:sty m:val="p"/>
+                  </m:rPr>
+                  <w:rPr>
+                    <w:rFonts w:ascii="Cambria Math" w:hAnsi="Cambria Math"/>
+                  </w:rPr>
+                  <m:t>'</m:t>
+                </m:r>
+              </m:sup>
+            </m:sSup>
           </m:sub>
         </m:sSub>
         <m:r>
@@ -7018,7 +6767,7 @@
           <w:rPr>
             <w:rFonts w:ascii="Cambria Math" w:eastAsiaTheme="minorEastAsia" w:hAnsi="Cambria Math"/>
           </w:rPr>
-          <m:t>Dim1+</m:t>
+          <m:t>Dim</m:t>
         </m:r>
         <m:sSub>
           <m:sSubPr>
@@ -7036,7 +6785,7 @@
               <w:rPr>
                 <w:rFonts w:ascii="Cambria Math" w:eastAsiaTheme="minorEastAsia" w:hAnsi="Cambria Math"/>
               </w:rPr>
-              <m:t>δ</m:t>
+              <m:t>1</m:t>
             </m:r>
           </m:e>
           <m:sub>
@@ -7047,7 +6796,7 @@
               <w:rPr>
                 <w:rFonts w:ascii="Cambria Math" w:eastAsiaTheme="minorEastAsia" w:hAnsi="Cambria Math"/>
               </w:rPr>
-              <m:t>k2</m:t>
+              <m:t>by</m:t>
             </m:r>
           </m:sub>
         </m:sSub>
@@ -7058,7 +6807,7 @@
           <w:rPr>
             <w:rFonts w:ascii="Cambria Math" w:eastAsiaTheme="minorEastAsia" w:hAnsi="Cambria Math"/>
           </w:rPr>
-          <m:t>Dim2+</m:t>
+          <m:t>+</m:t>
         </m:r>
         <m:sSub>
           <m:sSubPr>
@@ -7087,7 +6836,7 @@
               <w:rPr>
                 <w:rFonts w:ascii="Cambria Math" w:eastAsiaTheme="minorEastAsia" w:hAnsi="Cambria Math"/>
               </w:rPr>
-              <m:t>k3</m:t>
+              <m:t>k2</m:t>
             </m:r>
           </m:sub>
         </m:sSub>
@@ -7098,7 +6847,7 @@
           <w:rPr>
             <w:rFonts w:ascii="Cambria Math" w:eastAsiaTheme="minorEastAsia" w:hAnsi="Cambria Math"/>
           </w:rPr>
-          <m:t>Dim3+</m:t>
+          <m:t>Dim</m:t>
         </m:r>
         <m:sSub>
           <m:sSubPr>
@@ -7116,7 +6865,7 @@
               <w:rPr>
                 <w:rFonts w:ascii="Cambria Math" w:eastAsiaTheme="minorEastAsia" w:hAnsi="Cambria Math"/>
               </w:rPr>
-              <m:t>δ</m:t>
+              <m:t>2</m:t>
             </m:r>
           </m:e>
           <m:sub>
@@ -7127,7 +6876,7 @@
               <w:rPr>
                 <w:rFonts w:ascii="Cambria Math" w:eastAsiaTheme="minorEastAsia" w:hAnsi="Cambria Math"/>
               </w:rPr>
-              <m:t>k4</m:t>
+              <m:t>by</m:t>
             </m:r>
           </m:sub>
         </m:sSub>
@@ -7138,8 +6887,159 @@
           <w:rPr>
             <w:rFonts w:ascii="Cambria Math" w:eastAsiaTheme="minorEastAsia" w:hAnsi="Cambria Math"/>
           </w:rPr>
-          <m:t>Dim4</m:t>
+          <m:t>+</m:t>
         </m:r>
+        <m:sSub>
+          <m:sSubPr>
+            <m:ctrlPr>
+              <w:rPr>
+                <w:rFonts w:ascii="Cambria Math" w:eastAsiaTheme="minorEastAsia" w:hAnsi="Cambria Math"/>
+              </w:rPr>
+            </m:ctrlPr>
+          </m:sSubPr>
+          <m:e>
+            <m:r>
+              <m:rPr>
+                <m:sty m:val="p"/>
+              </m:rPr>
+              <w:rPr>
+                <w:rFonts w:ascii="Cambria Math" w:eastAsiaTheme="minorEastAsia" w:hAnsi="Cambria Math"/>
+              </w:rPr>
+              <m:t>δ</m:t>
+            </m:r>
+          </m:e>
+          <m:sub>
+            <m:r>
+              <m:rPr>
+                <m:sty m:val="p"/>
+              </m:rPr>
+              <w:rPr>
+                <w:rFonts w:ascii="Cambria Math" w:eastAsiaTheme="minorEastAsia" w:hAnsi="Cambria Math"/>
+              </w:rPr>
+              <m:t>k3</m:t>
+            </m:r>
+          </m:sub>
+        </m:sSub>
+        <m:r>
+          <m:rPr>
+            <m:sty m:val="p"/>
+          </m:rPr>
+          <w:rPr>
+            <w:rFonts w:ascii="Cambria Math" w:eastAsiaTheme="minorEastAsia" w:hAnsi="Cambria Math"/>
+          </w:rPr>
+          <m:t>Dim</m:t>
+        </m:r>
+        <m:sSub>
+          <m:sSubPr>
+            <m:ctrlPr>
+              <w:rPr>
+                <w:rFonts w:ascii="Cambria Math" w:eastAsiaTheme="minorEastAsia" w:hAnsi="Cambria Math"/>
+              </w:rPr>
+            </m:ctrlPr>
+          </m:sSubPr>
+          <m:e>
+            <m:r>
+              <m:rPr>
+                <m:sty m:val="p"/>
+              </m:rPr>
+              <w:rPr>
+                <w:rFonts w:ascii="Cambria Math" w:eastAsiaTheme="minorEastAsia" w:hAnsi="Cambria Math"/>
+              </w:rPr>
+              <m:t>3</m:t>
+            </m:r>
+          </m:e>
+          <m:sub>
+            <m:r>
+              <m:rPr>
+                <m:sty m:val="p"/>
+              </m:rPr>
+              <w:rPr>
+                <w:rFonts w:ascii="Cambria Math" w:eastAsiaTheme="minorEastAsia" w:hAnsi="Cambria Math"/>
+              </w:rPr>
+              <m:t>by</m:t>
+            </m:r>
+          </m:sub>
+        </m:sSub>
+        <m:r>
+          <m:rPr>
+            <m:sty m:val="p"/>
+          </m:rPr>
+          <w:rPr>
+            <w:rFonts w:ascii="Cambria Math" w:eastAsiaTheme="minorEastAsia" w:hAnsi="Cambria Math"/>
+          </w:rPr>
+          <m:t>+</m:t>
+        </m:r>
+        <m:sSub>
+          <m:sSubPr>
+            <m:ctrlPr>
+              <w:rPr>
+                <w:rFonts w:ascii="Cambria Math" w:eastAsiaTheme="minorEastAsia" w:hAnsi="Cambria Math"/>
+              </w:rPr>
+            </m:ctrlPr>
+          </m:sSubPr>
+          <m:e>
+            <m:r>
+              <m:rPr>
+                <m:sty m:val="p"/>
+              </m:rPr>
+              <w:rPr>
+                <w:rFonts w:ascii="Cambria Math" w:eastAsiaTheme="minorEastAsia" w:hAnsi="Cambria Math"/>
+              </w:rPr>
+              <m:t>δ</m:t>
+            </m:r>
+          </m:e>
+          <m:sub>
+            <m:r>
+              <m:rPr>
+                <m:sty m:val="p"/>
+              </m:rPr>
+              <w:rPr>
+                <w:rFonts w:ascii="Cambria Math" w:eastAsiaTheme="minorEastAsia" w:hAnsi="Cambria Math"/>
+              </w:rPr>
+              <m:t>k4</m:t>
+            </m:r>
+          </m:sub>
+        </m:sSub>
+        <m:r>
+          <m:rPr>
+            <m:sty m:val="p"/>
+          </m:rPr>
+          <w:rPr>
+            <w:rFonts w:ascii="Cambria Math" w:eastAsiaTheme="minorEastAsia" w:hAnsi="Cambria Math"/>
+          </w:rPr>
+          <m:t>Dim</m:t>
+        </m:r>
+        <m:sSub>
+          <m:sSubPr>
+            <m:ctrlPr>
+              <w:rPr>
+                <w:rFonts w:ascii="Cambria Math" w:eastAsiaTheme="minorEastAsia" w:hAnsi="Cambria Math"/>
+              </w:rPr>
+            </m:ctrlPr>
+          </m:sSubPr>
+          <m:e>
+            <m:r>
+              <m:rPr>
+                <m:sty m:val="p"/>
+              </m:rPr>
+              <w:rPr>
+                <w:rFonts w:ascii="Cambria Math" w:eastAsiaTheme="minorEastAsia" w:hAnsi="Cambria Math"/>
+              </w:rPr>
+              <m:t>4</m:t>
+            </m:r>
+          </m:e>
+          <m:sub>
+            <m:r>
+              <m:rPr>
+                <m:sty m:val="p"/>
+              </m:rPr>
+              <w:rPr>
+                <w:rFonts w:ascii="Cambria Math" w:eastAsiaTheme="minorEastAsia" w:hAnsi="Cambria Math"/>
+              </w:rPr>
+              <m:t>by</m:t>
+            </m:r>
+          </m:sub>
+        </m:sSub>
       </m:oMath>
       <w:r>
         <w:rPr>
@@ -7183,7 +7083,14 @@
           <w:rFonts w:eastAsiaTheme="minorEastAsia"/>
           <w:vertAlign w:val="subscript"/>
         </w:rPr>
-        <w:t>,j</w:t>
+        <w:t>,</w:t>
+      </w:r>
+      <w:r>
+        <w:rPr>
+          <w:rFonts w:eastAsiaTheme="minorEastAsia"/>
+          <w:vertAlign w:val="subscript"/>
+        </w:rPr>
+        <w:t>b’</w:t>
       </w:r>
       <w:proofErr w:type="gramEnd"/>
       <w:r>
@@ -7192,6 +7099,13 @@
           <w:vertAlign w:val="subscript"/>
         </w:rPr>
         <w:t>=1</w:t>
+      </w:r>
+      <w:r>
+        <w:rPr>
+          <w:rFonts w:eastAsiaTheme="minorEastAsia"/>
+          <w:vertAlign w:val="subscript"/>
+        </w:rPr>
+        <w:t>,y=1</w:t>
       </w:r>
       <w:r>
         <w:rPr>
@@ -7227,7 +7141,47 @@
               <w:rPr>
                 <w:rFonts w:ascii="Cambria Math" w:hAnsi="Cambria Math"/>
               </w:rPr>
-              <m:t>k0,b=1</m:t>
+              <m:t>k0,</m:t>
+            </m:r>
+            <m:sSup>
+              <m:sSupPr>
+                <m:ctrlPr>
+                  <w:rPr>
+                    <w:rFonts w:ascii="Cambria Math" w:hAnsi="Cambria Math"/>
+                  </w:rPr>
+                </m:ctrlPr>
+              </m:sSupPr>
+              <m:e>
+                <m:r>
+                  <m:rPr>
+                    <m:sty m:val="p"/>
+                  </m:rPr>
+                  <w:rPr>
+                    <w:rFonts w:ascii="Cambria Math" w:hAnsi="Cambria Math"/>
+                  </w:rPr>
+                  <m:t>b</m:t>
+                </m:r>
+              </m:e>
+              <m:sup>
+                <m:r>
+                  <m:rPr>
+                    <m:sty m:val="p"/>
+                  </m:rPr>
+                  <w:rPr>
+                    <w:rFonts w:ascii="Cambria Math" w:hAnsi="Cambria Math"/>
+                  </w:rPr>
+                  <m:t>'</m:t>
+                </m:r>
+              </m:sup>
+            </m:sSup>
+            <m:r>
+              <m:rPr>
+                <m:sty m:val="p"/>
+              </m:rPr>
+              <w:rPr>
+                <w:rFonts w:ascii="Cambria Math" w:hAnsi="Cambria Math"/>
+              </w:rPr>
+              <m:t>=1</m:t>
             </m:r>
           </m:sub>
         </m:sSub>
@@ -7381,14 +7335,45 @@
             </m:r>
           </m:e>
           <m:sub>
-            <m:r>
-              <m:rPr>
-                <m:sty m:val="p"/>
-              </m:rPr>
-              <w:rPr>
-                <w:rFonts w:ascii="Cambria Math" w:eastAsiaTheme="minorEastAsia" w:hAnsi="Cambria Math"/>
-              </w:rPr>
-              <m:t>j</m:t>
+            <m:sSup>
+              <m:sSupPr>
+                <m:ctrlPr>
+                  <w:rPr>
+                    <w:rFonts w:ascii="Cambria Math" w:hAnsi="Cambria Math"/>
+                  </w:rPr>
+                </m:ctrlPr>
+              </m:sSupPr>
+              <m:e>
+                <m:r>
+                  <m:rPr>
+                    <m:sty m:val="p"/>
+                  </m:rPr>
+                  <w:rPr>
+                    <w:rFonts w:ascii="Cambria Math" w:hAnsi="Cambria Math"/>
+                  </w:rPr>
+                  <m:t>b</m:t>
+                </m:r>
+              </m:e>
+              <m:sup>
+                <m:r>
+                  <m:rPr>
+                    <m:sty m:val="p"/>
+                  </m:rPr>
+                  <w:rPr>
+                    <w:rFonts w:ascii="Cambria Math" w:hAnsi="Cambria Math"/>
+                  </w:rPr>
+                  <m:t>'</m:t>
+                </m:r>
+              </m:sup>
+            </m:sSup>
+            <m:r>
+              <m:rPr>
+                <m:sty m:val="p"/>
+              </m:rPr>
+              <w:rPr>
+                <w:rFonts w:ascii="Cambria Math" w:eastAsiaTheme="minorEastAsia" w:hAnsi="Cambria Math"/>
+              </w:rPr>
+              <m:t>y</m:t>
             </m:r>
           </m:sub>
         </m:sSub>
@@ -7428,7 +7413,47 @@
               <w:rPr>
                 <w:rFonts w:ascii="Cambria Math" w:eastAsiaTheme="minorEastAsia" w:hAnsi="Cambria Math"/>
               </w:rPr>
-              <m:t>0j</m:t>
+              <m:t>0</m:t>
+            </m:r>
+            <m:sSup>
+              <m:sSupPr>
+                <m:ctrlPr>
+                  <w:rPr>
+                    <w:rFonts w:ascii="Cambria Math" w:hAnsi="Cambria Math"/>
+                  </w:rPr>
+                </m:ctrlPr>
+              </m:sSupPr>
+              <m:e>
+                <m:r>
+                  <m:rPr>
+                    <m:sty m:val="p"/>
+                  </m:rPr>
+                  <w:rPr>
+                    <w:rFonts w:ascii="Cambria Math" w:hAnsi="Cambria Math"/>
+                  </w:rPr>
+                  <m:t>b</m:t>
+                </m:r>
+              </m:e>
+              <m:sup>
+                <m:r>
+                  <m:rPr>
+                    <m:sty m:val="p"/>
+                  </m:rPr>
+                  <w:rPr>
+                    <w:rFonts w:ascii="Cambria Math" w:hAnsi="Cambria Math"/>
+                  </w:rPr>
+                  <m:t>'</m:t>
+                </m:r>
+              </m:sup>
+            </m:sSup>
+            <m:r>
+              <m:rPr>
+                <m:sty m:val="p"/>
+              </m:rPr>
+              <w:rPr>
+                <w:rFonts w:ascii="Cambria Math" w:eastAsiaTheme="minorEastAsia" w:hAnsi="Cambria Math"/>
+              </w:rPr>
+              <m:t>y</m:t>
             </m:r>
           </m:sub>
         </m:sSub>
@@ -7479,7 +7504,7 @@
           <w:rPr>
             <w:rFonts w:ascii="Cambria Math" w:eastAsiaTheme="minorEastAsia" w:hAnsi="Cambria Math"/>
           </w:rPr>
-          <m:t>Dim1+</m:t>
+          <m:t>Dim</m:t>
         </m:r>
         <m:sSub>
           <m:sSubPr>
@@ -7497,7 +7522,7 @@
               <w:rPr>
                 <w:rFonts w:ascii="Cambria Math" w:eastAsiaTheme="minorEastAsia" w:hAnsi="Cambria Math"/>
               </w:rPr>
-              <m:t>γ</m:t>
+              <m:t>1</m:t>
             </m:r>
           </m:e>
           <m:sub>
@@ -7508,7 +7533,7 @@
               <w:rPr>
                 <w:rFonts w:ascii="Cambria Math" w:eastAsiaTheme="minorEastAsia" w:hAnsi="Cambria Math"/>
               </w:rPr>
-              <m:t>2</m:t>
+              <m:t>jy</m:t>
             </m:r>
           </m:sub>
         </m:sSub>
@@ -7519,7 +7544,7 @@
           <w:rPr>
             <w:rFonts w:ascii="Cambria Math" w:eastAsiaTheme="minorEastAsia" w:hAnsi="Cambria Math"/>
           </w:rPr>
-          <m:t>Dim2+</m:t>
+          <m:t>+</m:t>
         </m:r>
         <m:sSub>
           <m:sSubPr>
@@ -7548,7 +7573,7 @@
               <w:rPr>
                 <w:rFonts w:ascii="Cambria Math" w:eastAsiaTheme="minorEastAsia" w:hAnsi="Cambria Math"/>
               </w:rPr>
-              <m:t>3</m:t>
+              <m:t>2</m:t>
             </m:r>
           </m:sub>
         </m:sSub>
@@ -7559,7 +7584,7 @@
           <w:rPr>
             <w:rFonts w:ascii="Cambria Math" w:eastAsiaTheme="minorEastAsia" w:hAnsi="Cambria Math"/>
           </w:rPr>
-          <m:t>Dim3+</m:t>
+          <m:t>Dim</m:t>
         </m:r>
         <m:sSub>
           <m:sSubPr>
@@ -7577,7 +7602,7 @@
               <w:rPr>
                 <w:rFonts w:ascii="Cambria Math" w:eastAsiaTheme="minorEastAsia" w:hAnsi="Cambria Math"/>
               </w:rPr>
-              <m:t>γ</m:t>
+              <m:t>2</m:t>
             </m:r>
           </m:e>
           <m:sub>
@@ -7588,7 +7613,7 @@
               <w:rPr>
                 <w:rFonts w:ascii="Cambria Math" w:eastAsiaTheme="minorEastAsia" w:hAnsi="Cambria Math"/>
               </w:rPr>
-              <m:t>4</m:t>
+              <m:t>jy</m:t>
             </m:r>
           </m:sub>
         </m:sSub>
@@ -7599,7 +7624,7 @@
           <w:rPr>
             <w:rFonts w:ascii="Cambria Math" w:eastAsiaTheme="minorEastAsia" w:hAnsi="Cambria Math"/>
           </w:rPr>
-          <m:t>Dim4+</m:t>
+          <m:t>+</m:t>
         </m:r>
         <m:sSub>
           <m:sSubPr>
@@ -7617,6 +7642,166 @@
               <w:rPr>
                 <w:rFonts w:ascii="Cambria Math" w:eastAsiaTheme="minorEastAsia" w:hAnsi="Cambria Math"/>
               </w:rPr>
+              <m:t>γ</m:t>
+            </m:r>
+          </m:e>
+          <m:sub>
+            <m:r>
+              <m:rPr>
+                <m:sty m:val="p"/>
+              </m:rPr>
+              <w:rPr>
+                <w:rFonts w:ascii="Cambria Math" w:eastAsiaTheme="minorEastAsia" w:hAnsi="Cambria Math"/>
+              </w:rPr>
+              <m:t>3</m:t>
+            </m:r>
+          </m:sub>
+        </m:sSub>
+        <m:r>
+          <m:rPr>
+            <m:sty m:val="p"/>
+          </m:rPr>
+          <w:rPr>
+            <w:rFonts w:ascii="Cambria Math" w:eastAsiaTheme="minorEastAsia" w:hAnsi="Cambria Math"/>
+          </w:rPr>
+          <m:t>Dim</m:t>
+        </m:r>
+        <m:sSub>
+          <m:sSubPr>
+            <m:ctrlPr>
+              <w:rPr>
+                <w:rFonts w:ascii="Cambria Math" w:eastAsiaTheme="minorEastAsia" w:hAnsi="Cambria Math"/>
+              </w:rPr>
+            </m:ctrlPr>
+          </m:sSubPr>
+          <m:e>
+            <m:r>
+              <m:rPr>
+                <m:sty m:val="p"/>
+              </m:rPr>
+              <w:rPr>
+                <w:rFonts w:ascii="Cambria Math" w:eastAsiaTheme="minorEastAsia" w:hAnsi="Cambria Math"/>
+              </w:rPr>
+              <m:t>3</m:t>
+            </m:r>
+          </m:e>
+          <m:sub>
+            <m:r>
+              <m:rPr>
+                <m:sty m:val="p"/>
+              </m:rPr>
+              <w:rPr>
+                <w:rFonts w:ascii="Cambria Math" w:eastAsiaTheme="minorEastAsia" w:hAnsi="Cambria Math"/>
+              </w:rPr>
+              <m:t>jy</m:t>
+            </m:r>
+          </m:sub>
+        </m:sSub>
+        <m:r>
+          <m:rPr>
+            <m:sty m:val="p"/>
+          </m:rPr>
+          <w:rPr>
+            <w:rFonts w:ascii="Cambria Math" w:eastAsiaTheme="minorEastAsia" w:hAnsi="Cambria Math"/>
+          </w:rPr>
+          <m:t>+</m:t>
+        </m:r>
+        <m:sSub>
+          <m:sSubPr>
+            <m:ctrlPr>
+              <w:rPr>
+                <w:rFonts w:ascii="Cambria Math" w:eastAsiaTheme="minorEastAsia" w:hAnsi="Cambria Math"/>
+              </w:rPr>
+            </m:ctrlPr>
+          </m:sSubPr>
+          <m:e>
+            <m:r>
+              <m:rPr>
+                <m:sty m:val="p"/>
+              </m:rPr>
+              <w:rPr>
+                <w:rFonts w:ascii="Cambria Math" w:eastAsiaTheme="minorEastAsia" w:hAnsi="Cambria Math"/>
+              </w:rPr>
+              <m:t>γ</m:t>
+            </m:r>
+          </m:e>
+          <m:sub>
+            <m:r>
+              <m:rPr>
+                <m:sty m:val="p"/>
+              </m:rPr>
+              <w:rPr>
+                <w:rFonts w:ascii="Cambria Math" w:eastAsiaTheme="minorEastAsia" w:hAnsi="Cambria Math"/>
+              </w:rPr>
+              <m:t>4</m:t>
+            </m:r>
+          </m:sub>
+        </m:sSub>
+        <m:r>
+          <m:rPr>
+            <m:sty m:val="p"/>
+          </m:rPr>
+          <w:rPr>
+            <w:rFonts w:ascii="Cambria Math" w:eastAsiaTheme="minorEastAsia" w:hAnsi="Cambria Math"/>
+          </w:rPr>
+          <m:t>Dim</m:t>
+        </m:r>
+        <m:sSub>
+          <m:sSubPr>
+            <m:ctrlPr>
+              <w:rPr>
+                <w:rFonts w:ascii="Cambria Math" w:eastAsiaTheme="minorEastAsia" w:hAnsi="Cambria Math"/>
+              </w:rPr>
+            </m:ctrlPr>
+          </m:sSubPr>
+          <m:e>
+            <m:r>
+              <m:rPr>
+                <m:sty m:val="p"/>
+              </m:rPr>
+              <w:rPr>
+                <w:rFonts w:ascii="Cambria Math" w:eastAsiaTheme="minorEastAsia" w:hAnsi="Cambria Math"/>
+              </w:rPr>
+              <m:t>4</m:t>
+            </m:r>
+          </m:e>
+          <m:sub>
+            <m:r>
+              <m:rPr>
+                <m:sty m:val="p"/>
+              </m:rPr>
+              <w:rPr>
+                <w:rFonts w:ascii="Cambria Math" w:eastAsiaTheme="minorEastAsia" w:hAnsi="Cambria Math"/>
+              </w:rPr>
+              <m:t>jy</m:t>
+            </m:r>
+          </m:sub>
+        </m:sSub>
+        <m:r>
+          <m:rPr>
+            <m:sty m:val="p"/>
+          </m:rPr>
+          <w:rPr>
+            <w:rFonts w:ascii="Cambria Math" w:eastAsiaTheme="minorEastAsia" w:hAnsi="Cambria Math"/>
+          </w:rPr>
+          <m:t>+</m:t>
+        </m:r>
+        <m:sSub>
+          <m:sSubPr>
+            <m:ctrlPr>
+              <w:rPr>
+                <w:rFonts w:ascii="Cambria Math" w:eastAsiaTheme="minorEastAsia" w:hAnsi="Cambria Math"/>
+              </w:rPr>
+            </m:ctrlPr>
+          </m:sSubPr>
+          <m:e>
+            <m:r>
+              <m:rPr>
+                <m:sty m:val="p"/>
+              </m:rPr>
+              <w:rPr>
+                <w:rFonts w:ascii="Cambria Math" w:eastAsiaTheme="minorEastAsia" w:hAnsi="Cambria Math"/>
+              </w:rPr>
               <m:t>ζ</m:t>
             </m:r>
           </m:e>
@@ -7638,7 +7823,19 @@
           <w:rFonts w:eastAsiaTheme="minorEastAsia"/>
         </w:rPr>
         <w:tab/>
-        <w:t>(10)</w:t>
+        <w:t>(</w:t>
+      </w:r>
+      <w:r>
+        <w:rPr>
+          <w:rFonts w:eastAsiaTheme="minorEastAsia"/>
+        </w:rPr>
+        <w:t>10</w:t>
+      </w:r>
+      <w:r>
+        <w:rPr>
+          <w:rFonts w:eastAsiaTheme="minorEastAsia"/>
+        </w:rPr>
+        <w:t>)</w:t>
       </w:r>
     </w:p>
     <w:p>
@@ -7686,7 +7883,7 @@
               <w:rPr>
                 <w:rFonts w:ascii="Cambria Math" w:eastAsiaTheme="minorEastAsia" w:hAnsi="Cambria Math"/>
               </w:rPr>
-              <m:t>bk</m:t>
+              <m:t>bky</m:t>
             </m:r>
           </m:sub>
         </m:sSub>
@@ -7726,8 +7923,39 @@
               <w:rPr>
                 <w:rFonts w:ascii="Cambria Math" w:eastAsiaTheme="minorEastAsia" w:hAnsi="Cambria Math"/>
               </w:rPr>
-              <m:t>k0,b</m:t>
-            </m:r>
+              <m:t>k0,</m:t>
+            </m:r>
+            <m:sSup>
+              <m:sSupPr>
+                <m:ctrlPr>
+                  <w:rPr>
+                    <w:rFonts w:ascii="Cambria Math" w:hAnsi="Cambria Math"/>
+                  </w:rPr>
+                </m:ctrlPr>
+              </m:sSupPr>
+              <m:e>
+                <m:r>
+                  <m:rPr>
+                    <m:sty m:val="p"/>
+                  </m:rPr>
+                  <w:rPr>
+                    <w:rFonts w:ascii="Cambria Math" w:hAnsi="Cambria Math"/>
+                  </w:rPr>
+                  <m:t>b</m:t>
+                </m:r>
+              </m:e>
+              <m:sup>
+                <m:r>
+                  <m:rPr>
+                    <m:sty m:val="p"/>
+                  </m:rPr>
+                  <w:rPr>
+                    <w:rFonts w:ascii="Cambria Math" w:hAnsi="Cambria Math"/>
+                  </w:rPr>
+                  <m:t>'</m:t>
+                </m:r>
+              </m:sup>
+            </m:sSup>
           </m:sub>
         </m:sSub>
         <m:r>
@@ -7777,7 +8005,7 @@
           <w:rPr>
             <w:rFonts w:ascii="Cambria Math" w:eastAsiaTheme="minorEastAsia" w:hAnsi="Cambria Math"/>
           </w:rPr>
-          <m:t>Dim1+</m:t>
+          <m:t>Dim</m:t>
         </m:r>
         <m:sSub>
           <m:sSubPr>
@@ -7795,7 +8023,7 @@
               <w:rPr>
                 <w:rFonts w:ascii="Cambria Math" w:eastAsiaTheme="minorEastAsia" w:hAnsi="Cambria Math"/>
               </w:rPr>
-              <m:t>δ</m:t>
+              <m:t>1</m:t>
             </m:r>
           </m:e>
           <m:sub>
@@ -7806,7 +8034,7 @@
               <w:rPr>
                 <w:rFonts w:ascii="Cambria Math" w:eastAsiaTheme="minorEastAsia" w:hAnsi="Cambria Math"/>
               </w:rPr>
-              <m:t>k2</m:t>
+              <m:t>by</m:t>
             </m:r>
           </m:sub>
         </m:sSub>
@@ -7817,7 +8045,7 @@
           <w:rPr>
             <w:rFonts w:ascii="Cambria Math" w:eastAsiaTheme="minorEastAsia" w:hAnsi="Cambria Math"/>
           </w:rPr>
-          <m:t>Dim2+</m:t>
+          <m:t>+</m:t>
         </m:r>
         <m:sSub>
           <m:sSubPr>
@@ -7846,7 +8074,7 @@
               <w:rPr>
                 <w:rFonts w:ascii="Cambria Math" w:eastAsiaTheme="minorEastAsia" w:hAnsi="Cambria Math"/>
               </w:rPr>
-              <m:t>k3</m:t>
+              <m:t>k2</m:t>
             </m:r>
           </m:sub>
         </m:sSub>
@@ -7857,7 +8085,7 @@
           <w:rPr>
             <w:rFonts w:ascii="Cambria Math" w:eastAsiaTheme="minorEastAsia" w:hAnsi="Cambria Math"/>
           </w:rPr>
-          <m:t>Dim3+</m:t>
+          <m:t>Dim</m:t>
         </m:r>
         <m:sSub>
           <m:sSubPr>
@@ -7875,7 +8103,7 @@
               <w:rPr>
                 <w:rFonts w:ascii="Cambria Math" w:eastAsiaTheme="minorEastAsia" w:hAnsi="Cambria Math"/>
               </w:rPr>
-              <m:t>δ</m:t>
+              <m:t>2</m:t>
             </m:r>
           </m:e>
           <m:sub>
@@ -7886,7 +8114,7 @@
               <w:rPr>
                 <w:rFonts w:ascii="Cambria Math" w:eastAsiaTheme="minorEastAsia" w:hAnsi="Cambria Math"/>
               </w:rPr>
-              <m:t>k4</m:t>
+              <m:t>by</m:t>
             </m:r>
           </m:sub>
         </m:sSub>
@@ -7897,7 +8125,167 @@
           <w:rPr>
             <w:rFonts w:ascii="Cambria Math" w:eastAsiaTheme="minorEastAsia" w:hAnsi="Cambria Math"/>
           </w:rPr>
-          <m:t>Dim4+</m:t>
+          <m:t>+</m:t>
+        </m:r>
+        <m:sSub>
+          <m:sSubPr>
+            <m:ctrlPr>
+              <w:rPr>
+                <w:rFonts w:ascii="Cambria Math" w:eastAsiaTheme="minorEastAsia" w:hAnsi="Cambria Math"/>
+              </w:rPr>
+            </m:ctrlPr>
+          </m:sSubPr>
+          <m:e>
+            <m:r>
+              <m:rPr>
+                <m:sty m:val="p"/>
+              </m:rPr>
+              <w:rPr>
+                <w:rFonts w:ascii="Cambria Math" w:eastAsiaTheme="minorEastAsia" w:hAnsi="Cambria Math"/>
+              </w:rPr>
+              <m:t>δ</m:t>
+            </m:r>
+          </m:e>
+          <m:sub>
+            <m:r>
+              <m:rPr>
+                <m:sty m:val="p"/>
+              </m:rPr>
+              <w:rPr>
+                <w:rFonts w:ascii="Cambria Math" w:eastAsiaTheme="minorEastAsia" w:hAnsi="Cambria Math"/>
+              </w:rPr>
+              <m:t>k3</m:t>
+            </m:r>
+          </m:sub>
+        </m:sSub>
+        <m:r>
+          <m:rPr>
+            <m:sty m:val="p"/>
+          </m:rPr>
+          <w:rPr>
+            <w:rFonts w:ascii="Cambria Math" w:eastAsiaTheme="minorEastAsia" w:hAnsi="Cambria Math"/>
+          </w:rPr>
+          <m:t>Dim</m:t>
+        </m:r>
+        <m:sSub>
+          <m:sSubPr>
+            <m:ctrlPr>
+              <w:rPr>
+                <w:rFonts w:ascii="Cambria Math" w:eastAsiaTheme="minorEastAsia" w:hAnsi="Cambria Math"/>
+              </w:rPr>
+            </m:ctrlPr>
+          </m:sSubPr>
+          <m:e>
+            <m:r>
+              <m:rPr>
+                <m:sty m:val="p"/>
+              </m:rPr>
+              <w:rPr>
+                <w:rFonts w:ascii="Cambria Math" w:eastAsiaTheme="minorEastAsia" w:hAnsi="Cambria Math"/>
+              </w:rPr>
+              <m:t>3</m:t>
+            </m:r>
+          </m:e>
+          <m:sub>
+            <m:r>
+              <m:rPr>
+                <m:sty m:val="p"/>
+              </m:rPr>
+              <w:rPr>
+                <w:rFonts w:ascii="Cambria Math" w:eastAsiaTheme="minorEastAsia" w:hAnsi="Cambria Math"/>
+              </w:rPr>
+              <m:t>by</m:t>
+            </m:r>
+          </m:sub>
+        </m:sSub>
+        <m:r>
+          <m:rPr>
+            <m:sty m:val="p"/>
+          </m:rPr>
+          <w:rPr>
+            <w:rFonts w:ascii="Cambria Math" w:eastAsiaTheme="minorEastAsia" w:hAnsi="Cambria Math"/>
+          </w:rPr>
+          <m:t>+</m:t>
+        </m:r>
+        <m:sSub>
+          <m:sSubPr>
+            <m:ctrlPr>
+              <w:rPr>
+                <w:rFonts w:ascii="Cambria Math" w:eastAsiaTheme="minorEastAsia" w:hAnsi="Cambria Math"/>
+              </w:rPr>
+            </m:ctrlPr>
+          </m:sSubPr>
+          <m:e>
+            <m:r>
+              <m:rPr>
+                <m:sty m:val="p"/>
+              </m:rPr>
+              <w:rPr>
+                <w:rFonts w:ascii="Cambria Math" w:eastAsiaTheme="minorEastAsia" w:hAnsi="Cambria Math"/>
+              </w:rPr>
+              <m:t>δ</m:t>
+            </m:r>
+          </m:e>
+          <m:sub>
+            <m:r>
+              <m:rPr>
+                <m:sty m:val="p"/>
+              </m:rPr>
+              <w:rPr>
+                <w:rFonts w:ascii="Cambria Math" w:eastAsiaTheme="minorEastAsia" w:hAnsi="Cambria Math"/>
+              </w:rPr>
+              <m:t>k4</m:t>
+            </m:r>
+          </m:sub>
+        </m:sSub>
+        <m:r>
+          <m:rPr>
+            <m:sty m:val="p"/>
+          </m:rPr>
+          <w:rPr>
+            <w:rFonts w:ascii="Cambria Math" w:eastAsiaTheme="minorEastAsia" w:hAnsi="Cambria Math"/>
+          </w:rPr>
+          <m:t>Dim</m:t>
+        </m:r>
+        <m:sSub>
+          <m:sSubPr>
+            <m:ctrlPr>
+              <w:rPr>
+                <w:rFonts w:ascii="Cambria Math" w:eastAsiaTheme="minorEastAsia" w:hAnsi="Cambria Math"/>
+              </w:rPr>
+            </m:ctrlPr>
+          </m:sSubPr>
+          <m:e>
+            <m:r>
+              <m:rPr>
+                <m:sty m:val="p"/>
+              </m:rPr>
+              <w:rPr>
+                <w:rFonts w:ascii="Cambria Math" w:eastAsiaTheme="minorEastAsia" w:hAnsi="Cambria Math"/>
+              </w:rPr>
+              <m:t>4</m:t>
+            </m:r>
+          </m:e>
+          <m:sub>
+            <m:r>
+              <m:rPr>
+                <m:sty m:val="p"/>
+              </m:rPr>
+              <w:rPr>
+                <w:rFonts w:ascii="Cambria Math" w:eastAsiaTheme="minorEastAsia" w:hAnsi="Cambria Math"/>
+              </w:rPr>
+              <m:t>by</m:t>
+            </m:r>
+          </m:sub>
+        </m:sSub>
+        <m:r>
+          <m:rPr>
+            <m:sty m:val="p"/>
+          </m:rPr>
+          <w:rPr>
+            <w:rFonts w:ascii="Cambria Math" w:eastAsiaTheme="minorEastAsia" w:hAnsi="Cambria Math"/>
+          </w:rPr>
+          <m:t>+</m:t>
         </m:r>
         <m:sSub>
           <m:sSubPr>
@@ -8157,9 +8545,11 @@
           </m:e>
         </m:d>
       </m:oMath>
+      <w:bookmarkStart w:id="1" w:name="_GoBack"/>
+      <w:bookmarkEnd w:id="1"/>
     </w:p>
     <w:sectPr>
-      <w:footerReference w:type="default" r:id="rId8"/>
+      <w:footerReference w:type="default" r:id="rId10"/>
       <w:pgSz w:w="12240" w:h="15840"/>
       <w:pgMar w:top="1417" w:right="1417" w:bottom="1417" w:left="1417" w:header="720" w:footer="720" w:gutter="0"/>
       <w:cols w:space="720"/>
@@ -8167,6 +8557,35 @@
     </w:sectPr>
   </w:body>
 </w:document>
+</file>
+
+<file path=word/comments.xml><?xml version="1.0" encoding="utf-8"?>
+<w:comments xmlns:wpc="http://schemas.microsoft.com/office/word/2010/wordprocessingCanvas" xmlns:mc="http://schemas.openxmlformats.org/markup-compatibility/2006" xmlns:o="urn:schemas-microsoft-com:office:office" xmlns:r="http://schemas.openxmlformats.org/officeDocument/2006/relationships" xmlns:m="http://schemas.openxmlformats.org/officeDocument/2006/math" xmlns:v="urn:schemas-microsoft-com:vml" xmlns:wp14="http://schemas.microsoft.com/office/word/2010/wordprocessingDrawing" xmlns:wp="http://schemas.openxmlformats.org/drawingml/2006/wordprocessingDrawing" xmlns:w10="urn:schemas-microsoft-com:office:word" xmlns:w="http://schemas.openxmlformats.org/wordprocessingml/2006/main" xmlns:w14="http://schemas.microsoft.com/office/word/2010/wordml" xmlns:w15="http://schemas.microsoft.com/office/word/2012/wordml" xmlns:wpg="http://schemas.microsoft.com/office/word/2010/wordprocessingGroup" xmlns:wpi="http://schemas.microsoft.com/office/word/2010/wordprocessingInk" xmlns:wne="http://schemas.microsoft.com/office/word/2006/wordml" xmlns:wps="http://schemas.microsoft.com/office/word/2010/wordprocessingShape" mc:Ignorable="w14 w15 wp14">
+  <w:comment w:id="0" w:author="H. Datta" w:date="2016-02-02T11:31:00Z" w:initials="HD">
+    <w:p>
+      <w:pPr>
+        <w:pStyle w:val="CommentText"/>
+      </w:pPr>
+      <w:r>
+        <w:rPr>
+          <w:rStyle w:val="CommentReference"/>
+        </w:rPr>
+        <w:annotationRef/>
+      </w:r>
+      <w:proofErr w:type="gramStart"/>
+      <w:r>
+        <w:t>check</w:t>
+      </w:r>
+      <w:proofErr w:type="gramEnd"/>
+    </w:p>
+  </w:comment>
+</w:comments>
+</file>
+
+<file path=word/commentsExtended.xml><?xml version="1.0" encoding="utf-8"?>
+<w15:commentsEx xmlns:wpc="http://schemas.microsoft.com/office/word/2010/wordprocessingCanvas" xmlns:mc="http://schemas.openxmlformats.org/markup-compatibility/2006" xmlns:o="urn:schemas-microsoft-com:office:office" xmlns:r="http://schemas.openxmlformats.org/officeDocument/2006/relationships" xmlns:m="http://schemas.openxmlformats.org/officeDocument/2006/math" xmlns:v="urn:schemas-microsoft-com:vml" xmlns:wp14="http://schemas.microsoft.com/office/word/2010/wordprocessingDrawing" xmlns:wp="http://schemas.openxmlformats.org/drawingml/2006/wordprocessingDrawing" xmlns:w10="urn:schemas-microsoft-com:office:word" xmlns:w="http://schemas.openxmlformats.org/wordprocessingml/2006/main" xmlns:w14="http://schemas.microsoft.com/office/word/2010/wordml" xmlns:w15="http://schemas.microsoft.com/office/word/2012/wordml" xmlns:wpg="http://schemas.microsoft.com/office/word/2010/wordprocessingGroup" xmlns:wpi="http://schemas.microsoft.com/office/word/2010/wordprocessingInk" xmlns:wne="http://schemas.microsoft.com/office/word/2006/wordml" xmlns:wps="http://schemas.microsoft.com/office/word/2010/wordprocessingShape" mc:Ignorable="w14 w15 wp14">
+  <w15:commentEx w15:paraId="4EA51B7B" w15:done="0"/>
+</w15:commentsEx>
 </file>
 
 <file path=word/endnotes.xml><?xml version="1.0" encoding="utf-8"?>
@@ -8228,7 +8647,7 @@
           <w:rPr>
             <w:noProof/>
           </w:rPr>
-          <w:t>1</w:t>
+          <w:t>2</w:t>
         </w:r>
         <w:r>
           <w:rPr>
@@ -9269,7 +9688,45 @@
   <w:num w:numId="9">
     <w:abstractNumId w:val="1"/>
   </w:num>
+  <w:num w:numId="10">
+    <w:abstractNumId w:val="8"/>
+    <w:lvlOverride w:ilvl="0">
+      <w:startOverride w:val="1"/>
+    </w:lvlOverride>
+    <w:lvlOverride w:ilvl="1">
+      <w:startOverride w:val="1"/>
+    </w:lvlOverride>
+    <w:lvlOverride w:ilvl="2">
+      <w:startOverride w:val="1"/>
+    </w:lvlOverride>
+    <w:lvlOverride w:ilvl="3">
+      <w:startOverride w:val="1"/>
+    </w:lvlOverride>
+    <w:lvlOverride w:ilvl="4">
+      <w:startOverride w:val="1"/>
+    </w:lvlOverride>
+    <w:lvlOverride w:ilvl="5">
+      <w:startOverride w:val="1"/>
+    </w:lvlOverride>
+    <w:lvlOverride w:ilvl="6">
+      <w:startOverride w:val="1"/>
+    </w:lvlOverride>
+    <w:lvlOverride w:ilvl="7">
+      <w:startOverride w:val="1"/>
+    </w:lvlOverride>
+    <w:lvlOverride w:ilvl="8">
+      <w:startOverride w:val="1"/>
+    </w:lvlOverride>
+  </w:num>
 </w:numbering>
+</file>
+
+<file path=word/people.xml><?xml version="1.0" encoding="utf-8"?>
+<w15:people xmlns:wpc="http://schemas.microsoft.com/office/word/2010/wordprocessingCanvas" xmlns:mc="http://schemas.openxmlformats.org/markup-compatibility/2006" xmlns:o="urn:schemas-microsoft-com:office:office" xmlns:r="http://schemas.openxmlformats.org/officeDocument/2006/relationships" xmlns:m="http://schemas.openxmlformats.org/officeDocument/2006/math" xmlns:v="urn:schemas-microsoft-com:vml" xmlns:wp14="http://schemas.microsoft.com/office/word/2010/wordprocessingDrawing" xmlns:wp="http://schemas.openxmlformats.org/drawingml/2006/wordprocessingDrawing" xmlns:w10="urn:schemas-microsoft-com:office:word" xmlns:w="http://schemas.openxmlformats.org/wordprocessingml/2006/main" xmlns:w14="http://schemas.microsoft.com/office/word/2010/wordml" xmlns:w15="http://schemas.microsoft.com/office/word/2012/wordml" xmlns:wpg="http://schemas.microsoft.com/office/word/2010/wordprocessingGroup" xmlns:wpi="http://schemas.microsoft.com/office/word/2010/wordprocessingInk" xmlns:wne="http://schemas.microsoft.com/office/word/2006/wordml" xmlns:wps="http://schemas.microsoft.com/office/word/2010/wordprocessingShape" mc:Ignorable="w14 w15 wp14">
+  <w15:person w15:author="H. Datta">
+    <w15:presenceInfo w15:providerId="AD" w15:userId="S-1-5-21-3009188405-4059014094-2327816963-58414"/>
+  </w15:person>
+</w15:people>
 </file>
 
 <file path=word/styles.xml><?xml version="1.0" encoding="utf-8"?>
@@ -9823,6 +10280,104 @@
     <w:uiPriority w:val="99"/>
     <w:rsid w:val="00FE3DA7"/>
   </w:style>
+  <w:style w:type="character" w:styleId="CommentReference">
+    <w:name w:val="annotation reference"/>
+    <w:basedOn w:val="DefaultParagraphFont"/>
+    <w:uiPriority w:val="99"/>
+    <w:semiHidden/>
+    <w:unhideWhenUsed/>
+    <w:rsid w:val="00ED0D80"/>
+    <w:rPr>
+      <w:sz w:val="16"/>
+      <w:szCs w:val="16"/>
+    </w:rPr>
+  </w:style>
+  <w:style w:type="paragraph" w:styleId="CommentText">
+    <w:name w:val="annotation text"/>
+    <w:basedOn w:val="Normal"/>
+    <w:link w:val="CommentTextChar"/>
+    <w:uiPriority w:val="99"/>
+    <w:semiHidden/>
+    <w:unhideWhenUsed/>
+    <w:rsid w:val="00ED0D80"/>
+    <w:pPr>
+      <w:spacing w:line="240" w:lineRule="auto"/>
+    </w:pPr>
+    <w:rPr>
+      <w:sz w:val="20"/>
+      <w:szCs w:val="20"/>
+    </w:rPr>
+  </w:style>
+  <w:style w:type="character" w:customStyle="1" w:styleId="CommentTextChar">
+    <w:name w:val="Comment Text Char"/>
+    <w:basedOn w:val="DefaultParagraphFont"/>
+    <w:link w:val="CommentText"/>
+    <w:uiPriority w:val="99"/>
+    <w:semiHidden/>
+    <w:rsid w:val="00ED0D80"/>
+    <w:rPr>
+      <w:sz w:val="20"/>
+      <w:szCs w:val="20"/>
+    </w:rPr>
+  </w:style>
+  <w:style w:type="paragraph" w:styleId="CommentSubject">
+    <w:name w:val="annotation subject"/>
+    <w:basedOn w:val="CommentText"/>
+    <w:next w:val="CommentText"/>
+    <w:link w:val="CommentSubjectChar"/>
+    <w:uiPriority w:val="99"/>
+    <w:semiHidden/>
+    <w:unhideWhenUsed/>
+    <w:rsid w:val="00ED0D80"/>
+    <w:rPr>
+      <w:b/>
+      <w:bCs/>
+    </w:rPr>
+  </w:style>
+  <w:style w:type="character" w:customStyle="1" w:styleId="CommentSubjectChar">
+    <w:name w:val="Comment Subject Char"/>
+    <w:basedOn w:val="CommentTextChar"/>
+    <w:link w:val="CommentSubject"/>
+    <w:uiPriority w:val="99"/>
+    <w:semiHidden/>
+    <w:rsid w:val="00ED0D80"/>
+    <w:rPr>
+      <w:b/>
+      <w:bCs/>
+      <w:sz w:val="20"/>
+      <w:szCs w:val="20"/>
+    </w:rPr>
+  </w:style>
+  <w:style w:type="paragraph" w:styleId="BalloonText">
+    <w:name w:val="Balloon Text"/>
+    <w:basedOn w:val="Normal"/>
+    <w:link w:val="BalloonTextChar"/>
+    <w:uiPriority w:val="99"/>
+    <w:semiHidden/>
+    <w:unhideWhenUsed/>
+    <w:rsid w:val="00ED0D80"/>
+    <w:pPr>
+      <w:spacing w:after="0" w:line="240" w:lineRule="auto"/>
+    </w:pPr>
+    <w:rPr>
+      <w:rFonts w:ascii="Segoe UI" w:hAnsi="Segoe UI" w:cs="Segoe UI"/>
+      <w:sz w:val="18"/>
+      <w:szCs w:val="18"/>
+    </w:rPr>
+  </w:style>
+  <w:style w:type="character" w:customStyle="1" w:styleId="BalloonTextChar">
+    <w:name w:val="Balloon Text Char"/>
+    <w:basedOn w:val="DefaultParagraphFont"/>
+    <w:link w:val="BalloonText"/>
+    <w:uiPriority w:val="99"/>
+    <w:semiHidden/>
+    <w:rsid w:val="00ED0D80"/>
+    <w:rPr>
+      <w:rFonts w:ascii="Segoe UI" w:hAnsi="Segoe UI" w:cs="Segoe UI"/>
+      <w:sz w:val="18"/>
+      <w:szCs w:val="18"/>
+    </w:rPr>
+  </w:style>
 </w:styles>
 </file>
 
@@ -10092,7 +10647,7 @@
 </file>
 
 <file path=customXml/itemProps1.xml><?xml version="1.0" encoding="utf-8"?>
-<ds:datastoreItem xmlns:ds="http://schemas.openxmlformats.org/officeDocument/2006/customXml" ds:itemID="{7573907D-1A5A-4C02-8519-6B19B30E8FD7}">
+<ds:datastoreItem xmlns:ds="http://schemas.openxmlformats.org/officeDocument/2006/customXml" ds:itemID="{31ACB5C6-9246-40B9-B77A-CC5475F18A37}">
   <ds:schemaRefs>
     <ds:schemaRef ds:uri="http://schemas.openxmlformats.org/officeDocument/2006/bibliography"/>
   </ds:schemaRefs>

</xml_diff>

<commit_message>
updating model; updating log; notes on possible data errors
</commit_message>
<xml_diff>
--- a/docs/20160123 model.docx
+++ b/docs/20160123 model.docx
@@ -3226,16 +3226,7 @@
                           <w:rPr>
                             <w:rFonts w:ascii="Cambria Math" w:eastAsiaTheme="minorEastAsia" w:hAnsi="Cambria Math"/>
                           </w:rPr>
-                          <m:t>B</m:t>
-                        </m:r>
-                        <m:r>
-                          <m:rPr>
-                            <m:sty m:val="p"/>
-                          </m:rPr>
-                          <w:rPr>
-                            <w:rFonts w:ascii="Cambria Math" w:eastAsiaTheme="minorEastAsia" w:hAnsi="Cambria Math"/>
-                          </w:rPr>
-                          <m:t>t</m:t>
+                          <m:t>Bt</m:t>
                         </m:r>
                       </m:sub>
                     </m:sSub>
@@ -3982,16 +3973,7 @@
                       <w:rPr>
                         <w:rFonts w:ascii="Cambria Math" w:hAnsi="Cambria Math"/>
                       </w:rPr>
-                      <m:t>B</m:t>
-                    </m:r>
-                    <m:r>
-                      <m:rPr>
-                        <m:sty m:val="p"/>
-                      </m:rPr>
-                      <w:rPr>
-                        <w:rFonts w:ascii="Cambria Math" w:hAnsi="Cambria Math"/>
-                      </w:rPr>
-                      <m:t>y</m:t>
+                      <m:t>By</m:t>
                     </m:r>
                   </m:sub>
                 </m:sSub>
@@ -4466,13 +4448,7 @@
         <w:rPr>
           <w:rFonts w:eastAsiaTheme="minorEastAsia"/>
         </w:rPr>
-        <w:t>.</w:t>
-      </w:r>
-      <w:r>
-        <w:rPr>
-          <w:rFonts w:eastAsiaTheme="minorEastAsia"/>
-        </w:rPr>
-        <w:t xml:space="preserve"> Note that this sytem contains B-1 eq</w:t>
+        <w:t>. Note that this sytem contains B-1 eq</w:t>
       </w:r>
       <w:r>
         <w:rPr>
@@ -4508,7 +4484,7 @@
               <w:rPr>
                 <w:rFonts w:ascii="Cambria Math" w:hAnsi="Cambria Math"/>
               </w:rPr>
-              <m:t>b</m:t>
+              <m:t>b=B</m:t>
             </m:r>
             <m:r>
               <m:rPr>
@@ -4517,25 +4493,7 @@
               <w:rPr>
                 <w:rFonts w:ascii="Cambria Math" w:hAnsi="Cambria Math"/>
               </w:rPr>
-              <m:t>=B,</m:t>
-            </m:r>
-            <m:r>
-              <m:rPr>
-                <m:sty m:val="p"/>
-              </m:rPr>
-              <w:rPr>
-                <w:rFonts w:ascii="Cambria Math" w:hAnsi="Cambria Math"/>
-              </w:rPr>
-              <m:t>y</m:t>
-            </m:r>
-            <m:r>
-              <m:rPr>
-                <m:sty m:val="p"/>
-              </m:rPr>
-              <w:rPr>
-                <w:rFonts w:ascii="Cambria Math" w:hAnsi="Cambria Math"/>
-              </w:rPr>
-              <m:t>=1</m:t>
+              <m:t>,y</m:t>
             </m:r>
           </m:sub>
         </m:sSub>
@@ -4544,70 +4502,377 @@
         <w:rPr>
           <w:rFonts w:eastAsiaTheme="minorEastAsia"/>
         </w:rPr>
-        <w:t xml:space="preserve"> is set to zero for identification.</w:t>
+        <w:t xml:space="preserve"> is set to zero for </w:t>
+      </w:r>
+      <w:r>
+        <w:rPr>
+          <w:rFonts w:eastAsiaTheme="minorEastAsia"/>
+        </w:rPr>
+        <w:t xml:space="preserve">all years. </w:t>
+      </w:r>
+      <w:r>
+        <w:rPr>
+          <w:rFonts w:eastAsiaTheme="minorEastAsia"/>
+        </w:rPr>
+        <w:t xml:space="preserve">Estimation either via SUR, or </w:t>
+      </w:r>
+      <w:r>
+        <w:rPr>
+          <w:rFonts w:eastAsiaTheme="minorEastAsia"/>
+        </w:rPr>
+        <w:t>Maximum Likelihood (better for model extensions</w:t>
+      </w:r>
+      <w:r>
+        <w:rPr>
+          <w:rFonts w:eastAsiaTheme="minorEastAsia"/>
+        </w:rPr>
+        <w:t>, see below</w:t>
+      </w:r>
+      <w:r>
+        <w:rPr>
+          <w:rFonts w:eastAsiaTheme="minorEastAsia"/>
+        </w:rPr>
+        <w:t>)</w:t>
+      </w:r>
+      <w:r>
+        <w:rPr>
+          <w:rFonts w:eastAsiaTheme="minorEastAsia"/>
+        </w:rPr>
+        <w:t>.</w:t>
       </w:r>
     </w:p>
     <w:p>
       <w:pPr>
-        <w:pStyle w:val="ListParagraph"/>
-        <w:tabs>
-          <w:tab w:val="center" w:pos="4590"/>
-          <w:tab w:val="right" w:pos="9360"/>
-        </w:tabs>
-        <w:jc w:val="both"/>
-        <w:rPr>
-          <w:rFonts w:eastAsiaTheme="minorEastAsia"/>
-        </w:rPr>
-      </w:pPr>
+        <w:rPr>
+          <w:rFonts w:eastAsiaTheme="minorEastAsia"/>
+          <w:b/>
+          <w:u w:val="single"/>
+        </w:rPr>
+      </w:pPr>
+      <w:r>
+        <w:rPr>
+          <w:rFonts w:eastAsiaTheme="minorEastAsia"/>
+          <w:b/>
+          <w:u w:val="single"/>
+        </w:rPr>
+        <w:t>Computation of SBBE</w:t>
+      </w:r>
     </w:p>
     <w:p>
       <w:pPr>
-        <w:ind w:firstLine="720"/>
-        <w:rPr>
-          <w:rFonts w:eastAsiaTheme="minorEastAsia"/>
-        </w:rPr>
-      </w:pPr>
-      <w:r>
-        <w:rPr>
-          <w:rFonts w:eastAsiaTheme="minorEastAsia"/>
-        </w:rPr>
-        <w:t xml:space="preserve">Estimation either via SUR, or </w:t>
-      </w:r>
-      <w:r>
-        <w:rPr>
-          <w:rFonts w:eastAsiaTheme="minorEastAsia"/>
-        </w:rPr>
-        <w:t>Maximum Likelihood (better for model extensions</w:t>
-      </w:r>
-      <w:r>
-        <w:rPr>
-          <w:rFonts w:eastAsiaTheme="minorEastAsia"/>
-        </w:rPr>
-        <w:t>, see below</w:t>
-      </w:r>
-      <w:r>
-        <w:rPr>
-          <w:rFonts w:eastAsiaTheme="minorEastAsia"/>
-        </w:rPr>
-        <w:t>)</w:t>
-      </w:r>
-      <w:r>
-        <w:rPr>
-          <w:rFonts w:eastAsiaTheme="minorEastAsia"/>
-        </w:rPr>
-        <w:t>.</w:t>
+        <w:pStyle w:val="ListParagraph"/>
+        <w:numPr>
+          <w:ilvl w:val="0"/>
+          <w:numId w:val="12"/>
+        </w:numPr>
+        <w:rPr>
+          <w:rFonts w:eastAsiaTheme="minorEastAsia"/>
+        </w:rPr>
+      </w:pPr>
+      <w:r>
+        <w:rPr>
+          <w:rFonts w:eastAsiaTheme="minorEastAsia"/>
+        </w:rPr>
+        <w:t>Sriram et al. (2007) ensures identification by setting α</w:t>
+      </w:r>
+      <w:r>
+        <w:rPr>
+          <w:rFonts w:eastAsiaTheme="minorEastAsia"/>
+          <w:vertAlign w:val="subscript"/>
+        </w:rPr>
+        <w:t>By</w:t>
+      </w:r>
+      <w:r>
+        <w:rPr>
+          <w:rFonts w:eastAsiaTheme="minorEastAsia"/>
+          <w:vertAlign w:val="subscript"/>
+        </w:rPr>
+        <w:t xml:space="preserve"> </w:t>
+      </w:r>
+      <w:r>
+        <w:rPr>
+          <w:rFonts w:eastAsiaTheme="minorEastAsia"/>
+        </w:rPr>
+        <w:t>to zero for the store brand.</w:t>
       </w:r>
     </w:p>
     <w:p>
       <w:pPr>
-        <w:ind w:firstLine="720"/>
-        <w:rPr>
-          <w:rFonts w:eastAsiaTheme="minorEastAsia"/>
-        </w:rPr>
-      </w:pPr>
+        <w:pStyle w:val="ListParagraph"/>
+        <w:numPr>
+          <w:ilvl w:val="1"/>
+          <w:numId w:val="12"/>
+        </w:numPr>
+        <w:rPr>
+          <w:rFonts w:eastAsiaTheme="minorEastAsia"/>
+        </w:rPr>
+      </w:pPr>
+      <w:r>
+        <w:rPr>
+          <w:rFonts w:eastAsiaTheme="minorEastAsia"/>
+        </w:rPr>
+        <w:t>“[The coefficient]” measures the incremental utility of a brand with respect to the store brand”</w:t>
+      </w:r>
     </w:p>
     <w:p>
       <w:pPr>
+        <w:pStyle w:val="ListParagraph"/>
+        <w:numPr>
+          <w:ilvl w:val="1"/>
+          <w:numId w:val="12"/>
+        </w:numPr>
+        <w:rPr>
+          <w:rFonts w:eastAsiaTheme="minorEastAsia"/>
+        </w:rPr>
+      </w:pPr>
+      <w:r>
+        <w:rPr>
+          <w:rFonts w:eastAsiaTheme="minorEastAsia"/>
+        </w:rPr>
+        <w:t xml:space="preserve">Further, the authors </w:t>
+      </w:r>
+      <w:r>
+        <w:rPr>
+          <w:rFonts w:eastAsiaTheme="minorEastAsia"/>
+        </w:rPr>
+        <w:t>make explicit that the coefficient need to be interpreted relative to the store brand’s BV in a given year, see on p. 64:</w:t>
+      </w:r>
+    </w:p>
+    <w:p>
+      <w:pPr>
+        <w:pStyle w:val="ListParagraph"/>
+        <w:ind w:left="1440"/>
+        <w:rPr>
+          <w:rFonts w:eastAsiaTheme="minorEastAsia"/>
+        </w:rPr>
+      </w:pPr>
+    </w:p>
+    <w:p>
+      <w:pPr>
+        <w:pStyle w:val="ListParagraph"/>
+        <w:ind w:left="1440"/>
+        <w:rPr>
+          <w:rFonts w:eastAsiaTheme="minorEastAsia"/>
+        </w:rPr>
+      </w:pPr>
+      <w:r>
+        <w:rPr>
+          <w:rFonts w:eastAsiaTheme="minorEastAsia"/>
+          <w:noProof/>
+        </w:rPr>
+        <w:drawing>
+          <wp:inline distT="0" distB="0" distL="0" distR="0" wp14:anchorId="79CE74A5" wp14:editId="346B2607">
+            <wp:extent cx="3493770" cy="1647825"/>
+            <wp:effectExtent l="0" t="0" r="0" b="9525"/>
+            <wp:docPr id="1" name="Picture 1"/>
+            <wp:cNvGraphicFramePr>
+              <a:graphicFrameLocks xmlns:a="http://schemas.openxmlformats.org/drawingml/2006/main" noChangeAspect="1"/>
+            </wp:cNvGraphicFramePr>
+            <a:graphic xmlns:a="http://schemas.openxmlformats.org/drawingml/2006/main">
+              <a:graphicData uri="http://schemas.openxmlformats.org/drawingml/2006/picture">
+                <pic:pic xmlns:pic="http://schemas.openxmlformats.org/drawingml/2006/picture">
+                  <pic:nvPicPr>
+                    <pic:cNvPr id="0" name="Picture 1"/>
+                    <pic:cNvPicPr>
+                      <a:picLocks noChangeAspect="1" noChangeArrowheads="1"/>
+                    </pic:cNvPicPr>
+                  </pic:nvPicPr>
+                  <pic:blipFill>
+                    <a:blip r:embed="rId8">
+                      <a:extLst>
+                        <a:ext uri="{28A0092B-C50C-407E-A947-70E740481C1C}">
+                          <a14:useLocalDpi xmlns:a14="http://schemas.microsoft.com/office/drawing/2010/main" val="0"/>
+                        </a:ext>
+                      </a:extLst>
+                    </a:blip>
+                    <a:srcRect/>
+                    <a:stretch>
+                      <a:fillRect/>
+                    </a:stretch>
+                  </pic:blipFill>
+                  <pic:spPr bwMode="auto">
+                    <a:xfrm>
+                      <a:off x="0" y="0"/>
+                      <a:ext cx="3493770" cy="1647825"/>
+                    </a:xfrm>
+                    <a:prstGeom prst="rect">
+                      <a:avLst/>
+                    </a:prstGeom>
+                    <a:noFill/>
+                    <a:ln>
+                      <a:noFill/>
+                    </a:ln>
+                  </pic:spPr>
+                </pic:pic>
+              </a:graphicData>
+            </a:graphic>
+          </wp:inline>
+        </w:drawing>
+      </w:r>
+      <w:r>
+        <w:rPr>
+          <w:rFonts w:eastAsiaTheme="minorEastAsia"/>
+        </w:rPr>
+        <w:t xml:space="preserve"> </w:t>
+      </w:r>
+    </w:p>
+    <w:p>
+      <w:pPr>
+        <w:pStyle w:val="ListParagraph"/>
+        <w:rPr>
+          <w:rFonts w:eastAsiaTheme="minorEastAsia"/>
+        </w:rPr>
+      </w:pPr>
+    </w:p>
+    <w:p>
+      <w:pPr>
+        <w:pStyle w:val="ListParagraph"/>
+        <w:ind w:left="1440"/>
+        <w:rPr>
+          <w:rFonts w:eastAsiaTheme="minorEastAsia"/>
+        </w:rPr>
+      </w:pPr>
+      <w:r>
+        <w:rPr>
+          <w:rFonts w:eastAsiaTheme="minorEastAsia"/>
+        </w:rPr>
+        <w:t xml:space="preserve">This confirms our intuition that </w:t>
+      </w:r>
+      <w:r>
+        <w:rPr>
+          <w:rFonts w:eastAsiaTheme="minorEastAsia"/>
+        </w:rPr>
+        <w:t xml:space="preserve">the retrieved </w:t>
+      </w:r>
+      <m:oMath>
+        <m:sSub>
+          <m:sSubPr>
+            <m:ctrlPr>
+              <w:rPr>
+                <w:rFonts w:ascii="Cambria Math" w:eastAsiaTheme="minorEastAsia" w:hAnsi="Cambria Math"/>
+                <w:i/>
+              </w:rPr>
+            </m:ctrlPr>
+          </m:sSubPr>
+          <m:e>
+            <m:acc>
+              <m:accPr>
+                <m:chr m:val="̃"/>
+                <m:ctrlPr>
+                  <w:rPr>
+                    <w:rFonts w:ascii="Cambria Math" w:eastAsiaTheme="minorEastAsia" w:hAnsi="Cambria Math"/>
+                    <w:i/>
+                  </w:rPr>
+                </m:ctrlPr>
+              </m:accPr>
+              <m:e>
+                <m:r>
+                  <w:rPr>
+                    <w:rFonts w:ascii="Cambria Math" w:eastAsiaTheme="minorEastAsia" w:hAnsi="Cambria Math"/>
+                  </w:rPr>
+                  <m:t>α</m:t>
+                </m:r>
+              </m:e>
+            </m:acc>
+          </m:e>
+          <m:sub>
+            <m:r>
+              <w:rPr>
+                <w:rFonts w:ascii="Cambria Math" w:eastAsiaTheme="minorEastAsia" w:hAnsi="Cambria Math"/>
+              </w:rPr>
+              <m:t>by</m:t>
+            </m:r>
+          </m:sub>
+        </m:sSub>
+      </m:oMath>
+      <w:r>
+        <w:rPr>
+          <w:rFonts w:eastAsiaTheme="minorEastAsia"/>
+        </w:rPr>
+        <w:t xml:space="preserve"> are to be interpreted as SBBE for the focal brand in year y, relative to “an identical variant offered with an identical marketing mix by the store brand in that [year]” (Sriram et al. 2007, p. 64)</w:t>
+      </w:r>
+    </w:p>
+    <w:p>
+      <w:pPr>
+        <w:pStyle w:val="ListParagraph"/>
+        <w:ind w:left="1440"/>
+        <w:rPr>
+          <w:rFonts w:eastAsiaTheme="minorEastAsia"/>
+        </w:rPr>
+      </w:pPr>
+    </w:p>
+    <w:p>
+      <w:pPr>
+        <w:pStyle w:val="ListParagraph"/>
+        <w:numPr>
+          <w:ilvl w:val="1"/>
+          <w:numId w:val="12"/>
+        </w:numPr>
+        <w:rPr>
+          <w:rFonts w:eastAsiaTheme="minorEastAsia"/>
+        </w:rPr>
+      </w:pPr>
+      <w:r>
+        <w:rPr>
+          <w:rFonts w:eastAsiaTheme="minorEastAsia"/>
+        </w:rPr>
+        <w:t>Harald mentions that “a rank order of brands in terms of BV is not necessarily the same as a rank order of brands in terms of market share”; this statement is not to be interpreted as “market share” (as retrieved by exp(x)/(1+exp(x)), but as the “raw” market share in the data. The transformation, see above, is “monotonic”, so ranking in terms of BV or predicted market share</w:t>
+      </w:r>
+      <w:r>
+        <w:rPr>
+          <w:rFonts w:eastAsiaTheme="minorEastAsia"/>
+        </w:rPr>
+        <w:t xml:space="preserve"> must yield the same rank ordering.</w:t>
+      </w:r>
+    </w:p>
+    <w:p>
+      <w:pPr>
+        <w:pStyle w:val="ListParagraph"/>
+        <w:rPr>
+          <w:rFonts w:eastAsiaTheme="minorEastAsia"/>
+        </w:rPr>
+      </w:pPr>
+    </w:p>
+    <w:p>
+      <w:pPr>
+        <w:pStyle w:val="ListParagraph"/>
+        <w:numPr>
+          <w:ilvl w:val="0"/>
+          <w:numId w:val="12"/>
+        </w:numPr>
+        <w:rPr>
+          <w:rFonts w:eastAsiaTheme="minorEastAsia"/>
+        </w:rPr>
+      </w:pPr>
+      <w:r>
+        <w:rPr>
+          <w:rFonts w:eastAsiaTheme="minorEastAsia"/>
+        </w:rPr>
+        <w:t>Following Kamakura and Russel (1993), we can scale all N intercepts so that they su</w:t>
+      </w:r>
+      <w:r>
+        <w:rPr>
+          <w:rFonts w:eastAsiaTheme="minorEastAsia"/>
+        </w:rPr>
+        <w:t>m to zero across all brands (see p. 17, note in Table 3).</w:t>
+      </w:r>
+      <w:r>
+        <w:rPr>
+          <w:rFonts w:eastAsiaTheme="minorEastAsia"/>
+        </w:rPr>
+        <w:t xml:space="preserve"> </w:t>
+      </w:r>
+    </w:p>
+    <w:p>
+      <w:pPr>
+        <w:ind w:firstLine="720"/>
+        <w:rPr>
+          <w:rFonts w:eastAsiaTheme="minorEastAsia"/>
+        </w:rPr>
+      </w:pPr>
+    </w:p>
+    <w:p>
+      <w:pPr>
         <w:rPr>
           <w:rFonts w:eastAsiaTheme="minorEastAsia"/>
           <w:b/>
@@ -4622,6 +4887,16 @@
         </w:rPr>
         <w:t>Extensions</w:t>
       </w:r>
+      <w:r>
+        <w:rPr>
+          <w:rFonts w:eastAsiaTheme="minorEastAsia"/>
+          <w:b/>
+          <w:u w:val="single"/>
+        </w:rPr>
+        <w:t xml:space="preserve"> to include CBBE</w:t>
+      </w:r>
+      <w:bookmarkStart w:id="0" w:name="_GoBack"/>
+      <w:bookmarkEnd w:id="0"/>
     </w:p>
     <w:p>
       <w:pPr>
@@ -4634,7 +4909,6 @@
           <w:rFonts w:eastAsiaTheme="minorEastAsia"/>
         </w:rPr>
       </w:pPr>
-      <w:bookmarkStart w:id="0" w:name="_GoBack"/>
       <w:r>
         <w:rPr>
           <w:rFonts w:eastAsiaTheme="minorEastAsia"/>
@@ -4729,14 +5003,7 @@
         <w:rPr>
           <w:rFonts w:eastAsiaTheme="minorEastAsia"/>
         </w:rPr>
-        <w:t xml:space="preserve"> </w:t>
-      </w:r>
-      <w:bookmarkEnd w:id="0"/>
-      <w:r>
-        <w:rPr>
-          <w:rFonts w:eastAsiaTheme="minorEastAsia"/>
-        </w:rPr>
-        <w:t>variables</w:t>
+        <w:t xml:space="preserve"> variables</w:t>
       </w:r>
       <w:r>
         <w:rPr>
@@ -7053,7 +7320,7 @@
       </m:oMath>
     </w:p>
     <w:sectPr>
-      <w:footerReference w:type="default" r:id="rId8"/>
+      <w:footerReference w:type="default" r:id="rId9"/>
       <w:pgSz w:w="12240" w:h="15840"/>
       <w:pgMar w:top="1417" w:right="1417" w:bottom="1417" w:left="1417" w:header="720" w:footer="720" w:gutter="0"/>
       <w:cols w:space="720"/>
@@ -7122,7 +7389,7 @@
           <w:rPr>
             <w:noProof/>
           </w:rPr>
-          <w:t>2</w:t>
+          <w:t>1</w:t>
         </w:r>
         <w:r>
           <w:rPr>
@@ -7484,6 +7751,209 @@
     </w:lvl>
   </w:abstractNum>
   <w:abstractNum w:abstractNumId="3" w15:restartNumberingAfterBreak="0">
+    <w:nsid w:val="36940130"/>
+    <w:multiLevelType w:val="hybridMultilevel"/>
+    <w:tmpl w:val="62D8500E"/>
+    <w:lvl w:ilvl="0" w:tplc="04090001">
+      <w:start w:val="1"/>
+      <w:numFmt w:val="bullet"/>
+      <w:lvlText w:val=""/>
+      <w:lvlJc w:val="left"/>
+      <w:pPr>
+        <w:ind w:left="720" w:hanging="360"/>
+      </w:pPr>
+      <w:rPr>
+        <w:rFonts w:ascii="Symbol" w:hAnsi="Symbol" w:hint="default"/>
+      </w:rPr>
+    </w:lvl>
+    <w:lvl w:ilvl="1" w:tplc="04090003" w:tentative="1">
+      <w:start w:val="1"/>
+      <w:numFmt w:val="bullet"/>
+      <w:lvlText w:val="o"/>
+      <w:lvlJc w:val="left"/>
+      <w:pPr>
+        <w:ind w:left="1440" w:hanging="360"/>
+      </w:pPr>
+      <w:rPr>
+        <w:rFonts w:ascii="Courier New" w:hAnsi="Courier New" w:cs="Courier New" w:hint="default"/>
+      </w:rPr>
+    </w:lvl>
+    <w:lvl w:ilvl="2" w:tplc="04090005" w:tentative="1">
+      <w:start w:val="1"/>
+      <w:numFmt w:val="bullet"/>
+      <w:lvlText w:val=""/>
+      <w:lvlJc w:val="left"/>
+      <w:pPr>
+        <w:ind w:left="2160" w:hanging="360"/>
+      </w:pPr>
+      <w:rPr>
+        <w:rFonts w:ascii="Wingdings" w:hAnsi="Wingdings" w:hint="default"/>
+      </w:rPr>
+    </w:lvl>
+    <w:lvl w:ilvl="3" w:tplc="04090001" w:tentative="1">
+      <w:start w:val="1"/>
+      <w:numFmt w:val="bullet"/>
+      <w:lvlText w:val=""/>
+      <w:lvlJc w:val="left"/>
+      <w:pPr>
+        <w:ind w:left="2880" w:hanging="360"/>
+      </w:pPr>
+      <w:rPr>
+        <w:rFonts w:ascii="Symbol" w:hAnsi="Symbol" w:hint="default"/>
+      </w:rPr>
+    </w:lvl>
+    <w:lvl w:ilvl="4" w:tplc="04090003" w:tentative="1">
+      <w:start w:val="1"/>
+      <w:numFmt w:val="bullet"/>
+      <w:lvlText w:val="o"/>
+      <w:lvlJc w:val="left"/>
+      <w:pPr>
+        <w:ind w:left="3600" w:hanging="360"/>
+      </w:pPr>
+      <w:rPr>
+        <w:rFonts w:ascii="Courier New" w:hAnsi="Courier New" w:cs="Courier New" w:hint="default"/>
+      </w:rPr>
+    </w:lvl>
+    <w:lvl w:ilvl="5" w:tplc="04090005" w:tentative="1">
+      <w:start w:val="1"/>
+      <w:numFmt w:val="bullet"/>
+      <w:lvlText w:val=""/>
+      <w:lvlJc w:val="left"/>
+      <w:pPr>
+        <w:ind w:left="4320" w:hanging="360"/>
+      </w:pPr>
+      <w:rPr>
+        <w:rFonts w:ascii="Wingdings" w:hAnsi="Wingdings" w:hint="default"/>
+      </w:rPr>
+    </w:lvl>
+    <w:lvl w:ilvl="6" w:tplc="04090001" w:tentative="1">
+      <w:start w:val="1"/>
+      <w:numFmt w:val="bullet"/>
+      <w:lvlText w:val=""/>
+      <w:lvlJc w:val="left"/>
+      <w:pPr>
+        <w:ind w:left="5040" w:hanging="360"/>
+      </w:pPr>
+      <w:rPr>
+        <w:rFonts w:ascii="Symbol" w:hAnsi="Symbol" w:hint="default"/>
+      </w:rPr>
+    </w:lvl>
+    <w:lvl w:ilvl="7" w:tplc="04090003" w:tentative="1">
+      <w:start w:val="1"/>
+      <w:numFmt w:val="bullet"/>
+      <w:lvlText w:val="o"/>
+      <w:lvlJc w:val="left"/>
+      <w:pPr>
+        <w:ind w:left="5760" w:hanging="360"/>
+      </w:pPr>
+      <w:rPr>
+        <w:rFonts w:ascii="Courier New" w:hAnsi="Courier New" w:cs="Courier New" w:hint="default"/>
+      </w:rPr>
+    </w:lvl>
+    <w:lvl w:ilvl="8" w:tplc="04090005" w:tentative="1">
+      <w:start w:val="1"/>
+      <w:numFmt w:val="bullet"/>
+      <w:lvlText w:val=""/>
+      <w:lvlJc w:val="left"/>
+      <w:pPr>
+        <w:ind w:left="6480" w:hanging="360"/>
+      </w:pPr>
+      <w:rPr>
+        <w:rFonts w:ascii="Wingdings" w:hAnsi="Wingdings" w:hint="default"/>
+      </w:rPr>
+    </w:lvl>
+  </w:abstractNum>
+  <w:abstractNum w:abstractNumId="4" w15:restartNumberingAfterBreak="0">
+    <w:nsid w:val="47C62D22"/>
+    <w:multiLevelType w:val="hybridMultilevel"/>
+    <w:tmpl w:val="962EEDB2"/>
+    <w:lvl w:ilvl="0" w:tplc="23CEF3F0">
+      <w:start w:val="1"/>
+      <w:numFmt w:val="decimal"/>
+      <w:lvlText w:val="%1."/>
+      <w:lvlJc w:val="left"/>
+      <w:pPr>
+        <w:ind w:left="720" w:hanging="360"/>
+      </w:pPr>
+      <w:rPr>
+        <w:rFonts w:hint="default"/>
+        <w:b w:val="0"/>
+      </w:rPr>
+    </w:lvl>
+    <w:lvl w:ilvl="1" w:tplc="04090019">
+      <w:start w:val="1"/>
+      <w:numFmt w:val="lowerLetter"/>
+      <w:lvlText w:val="%2."/>
+      <w:lvlJc w:val="left"/>
+      <w:pPr>
+        <w:ind w:left="1440" w:hanging="360"/>
+      </w:pPr>
+    </w:lvl>
+    <w:lvl w:ilvl="2" w:tplc="0409001B" w:tentative="1">
+      <w:start w:val="1"/>
+      <w:numFmt w:val="lowerRoman"/>
+      <w:lvlText w:val="%3."/>
+      <w:lvlJc w:val="right"/>
+      <w:pPr>
+        <w:ind w:left="2160" w:hanging="180"/>
+      </w:pPr>
+    </w:lvl>
+    <w:lvl w:ilvl="3" w:tplc="0409000F" w:tentative="1">
+      <w:start w:val="1"/>
+      <w:numFmt w:val="decimal"/>
+      <w:lvlText w:val="%4."/>
+      <w:lvlJc w:val="left"/>
+      <w:pPr>
+        <w:ind w:left="2880" w:hanging="360"/>
+      </w:pPr>
+    </w:lvl>
+    <w:lvl w:ilvl="4" w:tplc="04090019" w:tentative="1">
+      <w:start w:val="1"/>
+      <w:numFmt w:val="lowerLetter"/>
+      <w:lvlText w:val="%5."/>
+      <w:lvlJc w:val="left"/>
+      <w:pPr>
+        <w:ind w:left="3600" w:hanging="360"/>
+      </w:pPr>
+    </w:lvl>
+    <w:lvl w:ilvl="5" w:tplc="0409001B" w:tentative="1">
+      <w:start w:val="1"/>
+      <w:numFmt w:val="lowerRoman"/>
+      <w:lvlText w:val="%6."/>
+      <w:lvlJc w:val="right"/>
+      <w:pPr>
+        <w:ind w:left="4320" w:hanging="180"/>
+      </w:pPr>
+    </w:lvl>
+    <w:lvl w:ilvl="6" w:tplc="0409000F" w:tentative="1">
+      <w:start w:val="1"/>
+      <w:numFmt w:val="decimal"/>
+      <w:lvlText w:val="%7."/>
+      <w:lvlJc w:val="left"/>
+      <w:pPr>
+        <w:ind w:left="5040" w:hanging="360"/>
+      </w:pPr>
+    </w:lvl>
+    <w:lvl w:ilvl="7" w:tplc="04090019" w:tentative="1">
+      <w:start w:val="1"/>
+      <w:numFmt w:val="lowerLetter"/>
+      <w:lvlText w:val="%8."/>
+      <w:lvlJc w:val="left"/>
+      <w:pPr>
+        <w:ind w:left="5760" w:hanging="360"/>
+      </w:pPr>
+    </w:lvl>
+    <w:lvl w:ilvl="8" w:tplc="0409001B" w:tentative="1">
+      <w:start w:val="1"/>
+      <w:numFmt w:val="lowerRoman"/>
+      <w:lvlText w:val="%9."/>
+      <w:lvlJc w:val="right"/>
+      <w:pPr>
+        <w:ind w:left="6480" w:hanging="180"/>
+      </w:pPr>
+    </w:lvl>
+  </w:abstractNum>
+  <w:abstractNum w:abstractNumId="5" w15:restartNumberingAfterBreak="0">
     <w:nsid w:val="575A6A6C"/>
     <w:multiLevelType w:val="hybridMultilevel"/>
     <w:tmpl w:val="01FA3A48"/>
@@ -7596,7 +8066,7 @@
       </w:rPr>
     </w:lvl>
   </w:abstractNum>
-  <w:abstractNum w:abstractNumId="4" w15:restartNumberingAfterBreak="0">
+  <w:abstractNum w:abstractNumId="6" w15:restartNumberingAfterBreak="0">
     <w:nsid w:val="627331F4"/>
     <w:multiLevelType w:val="hybridMultilevel"/>
     <w:tmpl w:val="2E4095F2"/>
@@ -7709,7 +8179,7 @@
       </w:rPr>
     </w:lvl>
   </w:abstractNum>
-  <w:abstractNum w:abstractNumId="5" w15:restartNumberingAfterBreak="0">
+  <w:abstractNum w:abstractNumId="7" w15:restartNumberingAfterBreak="0">
     <w:nsid w:val="68706E93"/>
     <w:multiLevelType w:val="hybridMultilevel"/>
     <w:tmpl w:val="6098123A"/>
@@ -7822,7 +8292,7 @@
       </w:rPr>
     </w:lvl>
   </w:abstractNum>
-  <w:abstractNum w:abstractNumId="6" w15:restartNumberingAfterBreak="0">
+  <w:abstractNum w:abstractNumId="8" w15:restartNumberingAfterBreak="0">
     <w:nsid w:val="78EC4217"/>
     <w:multiLevelType w:val="hybridMultilevel"/>
     <w:tmpl w:val="4202CF34"/>
@@ -7935,7 +8405,7 @@
       </w:rPr>
     </w:lvl>
   </w:abstractNum>
-  <w:abstractNum w:abstractNumId="7" w15:restartNumberingAfterBreak="0">
+  <w:abstractNum w:abstractNumId="9" w15:restartNumberingAfterBreak="0">
     <w:nsid w:val="7C407FAD"/>
     <w:multiLevelType w:val="hybridMultilevel"/>
     <w:tmpl w:val="0B14492C"/>
@@ -8047,10 +8517,10 @@
       </w:rPr>
     </w:lvl>
   </w:abstractNum>
-  <w:abstractNum w:abstractNumId="8" w15:restartNumberingAfterBreak="0">
+  <w:abstractNum w:abstractNumId="10" w15:restartNumberingAfterBreak="0">
     <w:nsid w:val="7CA637B1"/>
     <w:multiLevelType w:val="hybridMultilevel"/>
-    <w:tmpl w:val="25F233AC"/>
+    <w:tmpl w:val="ACE0924C"/>
     <w:lvl w:ilvl="0" w:tplc="0409000F">
       <w:start w:val="1"/>
       <w:numFmt w:val="decimal"/>
@@ -8137,25 +8607,25 @@
     </w:lvl>
   </w:abstractNum>
   <w:num w:numId="1">
-    <w:abstractNumId w:val="8"/>
+    <w:abstractNumId w:val="10"/>
   </w:num>
   <w:num w:numId="2">
-    <w:abstractNumId w:val="4"/>
+    <w:abstractNumId w:val="6"/>
   </w:num>
   <w:num w:numId="3">
-    <w:abstractNumId w:val="5"/>
+    <w:abstractNumId w:val="7"/>
   </w:num>
   <w:num w:numId="4">
-    <w:abstractNumId w:val="7"/>
+    <w:abstractNumId w:val="9"/>
   </w:num>
   <w:num w:numId="5">
-    <w:abstractNumId w:val="3"/>
+    <w:abstractNumId w:val="5"/>
   </w:num>
   <w:num w:numId="6">
     <w:abstractNumId w:val="2"/>
   </w:num>
   <w:num w:numId="7">
-    <w:abstractNumId w:val="6"/>
+    <w:abstractNumId w:val="8"/>
   </w:num>
   <w:num w:numId="8">
     <w:abstractNumId w:val="0"/>
@@ -8164,34 +8634,13 @@
     <w:abstractNumId w:val="1"/>
   </w:num>
   <w:num w:numId="10">
-    <w:abstractNumId w:val="8"/>
-    <w:lvlOverride w:ilvl="0">
-      <w:startOverride w:val="1"/>
-    </w:lvlOverride>
-    <w:lvlOverride w:ilvl="1">
-      <w:startOverride w:val="1"/>
-    </w:lvlOverride>
-    <w:lvlOverride w:ilvl="2">
-      <w:startOverride w:val="1"/>
-    </w:lvlOverride>
-    <w:lvlOverride w:ilvl="3">
-      <w:startOverride w:val="1"/>
-    </w:lvlOverride>
-    <w:lvlOverride w:ilvl="4">
-      <w:startOverride w:val="1"/>
-    </w:lvlOverride>
-    <w:lvlOverride w:ilvl="5">
-      <w:startOverride w:val="1"/>
-    </w:lvlOverride>
-    <w:lvlOverride w:ilvl="6">
-      <w:startOverride w:val="1"/>
-    </w:lvlOverride>
-    <w:lvlOverride w:ilvl="7">
-      <w:startOverride w:val="1"/>
-    </w:lvlOverride>
-    <w:lvlOverride w:ilvl="8">
-      <w:startOverride w:val="1"/>
-    </w:lvlOverride>
+    <w:abstractNumId w:val="10"/>
+  </w:num>
+  <w:num w:numId="11">
+    <w:abstractNumId w:val="3"/>
+  </w:num>
+  <w:num w:numId="12">
+    <w:abstractNumId w:val="4"/>
   </w:num>
 </w:numbering>
 </file>
@@ -8929,7 +9378,9 @@
   <w:rsids>
     <w:rsidRoot w:val="00143201"/>
     <w:rsid w:val="00143201"/>
+    <w:rsid w:val="00393E49"/>
     <w:rsid w:val="00CD7048"/>
+    <w:rsid w:val="00DF1724"/>
   </w:rsids>
   <m:mathPr>
     <m:mathFont m:val="Cambria Math"/>
@@ -9378,7 +9829,7 @@
     <w:basedOn w:val="DefaultParagraphFont"/>
     <w:uiPriority w:val="99"/>
     <w:semiHidden/>
-    <w:rsid w:val="00143201"/>
+    <w:rsid w:val="00393E49"/>
     <w:rPr>
       <w:color w:val="808080"/>
     </w:rPr>
@@ -9659,7 +10110,7 @@
 </file>
 
 <file path=customXml/itemProps1.xml><?xml version="1.0" encoding="utf-8"?>
-<ds:datastoreItem xmlns:ds="http://schemas.openxmlformats.org/officeDocument/2006/customXml" ds:itemID="{EA3A8B93-0CDB-47C1-84C6-0A8CF10ED65E}">
+<ds:datastoreItem xmlns:ds="http://schemas.openxmlformats.org/officeDocument/2006/customXml" ds:itemID="{7F42026C-5DBA-466E-BBAC-24EA7274D077}">
   <ds:schemaRefs>
     <ds:schemaRef ds:uri="http://schemas.openxmlformats.org/officeDocument/2006/bibliography"/>
   </ds:schemaRefs>

</xml_diff>